<commit_message>
Informe + Métricas (pendiente)
</commit_message>
<xml_diff>
--- a/TP2/TP2 - Informe Final.docx
+++ b/TP2/TP2 - Informe Final.docx
@@ -64,226 +64,635 @@
         </w:rPr>
         <w:t>Introducción</w:t>
       </w:r>
-      <w:r>
-        <w:rPr>
-          <w:rFonts w:ascii="Montserrat" w:eastAsia="Montserrat" w:hAnsi="Montserrat" w:cs="Montserrat"/>
-          <w:b/>
-          <w:sz w:val="26"/>
-          <w:lang w:val="es-ES"/>
-        </w:rPr>
-        <w:tab/>
-      </w:r>
-    </w:p>
-    <w:p>
-      <w:pPr>
-        <w:numPr>
-          <w:ilvl w:val="0"/>
-          <w:numId w:val="1"/>
-        </w:numPr>
-        <w:spacing w:after="0" w:line="276" w:lineRule="auto"/>
-        <w:ind w:left="720" w:hanging="360"/>
-        <w:jc w:val="both"/>
-        <w:rPr>
-          <w:rFonts w:ascii="Montserrat" w:eastAsia="Montserrat" w:hAnsi="Montserrat" w:cs="Montserrat"/>
-          <w:sz w:val="22"/>
-          <w:u w:val="single"/>
-          <w:lang w:val="es-ES"/>
-        </w:rPr>
-      </w:pPr>
-      <w:r>
-        <w:rPr>
-          <w:rFonts w:ascii="Montserrat" w:eastAsia="Montserrat" w:hAnsi="Montserrat" w:cs="Montserrat"/>
-          <w:sz w:val="22"/>
-          <w:lang w:val="es-ES"/>
-        </w:rPr>
-        <w:t>Breve descripción del problema a resolver</w:t>
-      </w:r>
-    </w:p>
-    <w:p>
-      <w:pPr>
-        <w:numPr>
-          <w:ilvl w:val="0"/>
-          <w:numId w:val="1"/>
-        </w:numPr>
-        <w:spacing w:after="0" w:line="276" w:lineRule="auto"/>
-        <w:ind w:left="720" w:hanging="360"/>
-        <w:jc w:val="both"/>
-        <w:rPr>
-          <w:rFonts w:ascii="Montserrat" w:eastAsia="Montserrat" w:hAnsi="Montserrat" w:cs="Montserrat"/>
-          <w:sz w:val="22"/>
-          <w:u w:val="single"/>
-          <w:lang w:val="es-ES"/>
-        </w:rPr>
-      </w:pPr>
-      <w:r>
-        <w:rPr>
-          <w:rFonts w:ascii="Montserrat" w:eastAsia="Montserrat" w:hAnsi="Montserrat" w:cs="Montserrat"/>
-          <w:sz w:val="22"/>
-          <w:lang w:val="es-ES"/>
-        </w:rPr>
-        <w:t xml:space="preserve">Breve descripción del </w:t>
-      </w:r>
-      <w:proofErr w:type="spellStart"/>
-      <w:r>
-        <w:rPr>
-          <w:rFonts w:ascii="Montserrat" w:eastAsia="Montserrat" w:hAnsi="Montserrat" w:cs="Montserrat"/>
-          <w:sz w:val="22"/>
-          <w:lang w:val="es-ES"/>
-        </w:rPr>
-        <w:t>dataset</w:t>
-      </w:r>
-      <w:proofErr w:type="spellEnd"/>
-      <w:r>
-        <w:rPr>
-          <w:rFonts w:ascii="Montserrat" w:eastAsia="Montserrat" w:hAnsi="Montserrat" w:cs="Montserrat"/>
-          <w:sz w:val="22"/>
-          <w:lang w:val="es-ES"/>
-        </w:rPr>
-        <w:t>: cantidad de registros y columnas, particularidades, etc.</w:t>
-      </w:r>
-    </w:p>
-    <w:p>
-      <w:pPr>
-        <w:numPr>
-          <w:ilvl w:val="0"/>
-          <w:numId w:val="1"/>
-        </w:numPr>
-        <w:spacing w:after="0" w:line="276" w:lineRule="auto"/>
-        <w:ind w:left="720" w:hanging="360"/>
-        <w:jc w:val="both"/>
-        <w:rPr>
-          <w:rFonts w:ascii="Montserrat" w:eastAsia="Montserrat" w:hAnsi="Montserrat" w:cs="Montserrat"/>
-          <w:sz w:val="22"/>
-          <w:u w:val="single"/>
-          <w:lang w:val="es-ES"/>
-        </w:rPr>
-      </w:pPr>
-      <w:r>
-        <w:rPr>
-          <w:rFonts w:ascii="Montserrat" w:eastAsia="Montserrat" w:hAnsi="Montserrat" w:cs="Montserrat"/>
-          <w:sz w:val="22"/>
-          <w:lang w:val="es-ES"/>
-        </w:rPr>
-        <w:t xml:space="preserve">Breve comentario de </w:t>
-      </w:r>
-      <w:r>
-        <w:rPr>
-          <w:rFonts w:ascii="Montserrat" w:eastAsia="Montserrat" w:hAnsi="Montserrat" w:cs="Montserrat"/>
-          <w:b/>
-          <w:sz w:val="22"/>
-          <w:lang w:val="es-ES"/>
-        </w:rPr>
-        <w:t>todas</w:t>
-      </w:r>
-      <w:r>
-        <w:rPr>
-          <w:rFonts w:ascii="Montserrat" w:eastAsia="Montserrat" w:hAnsi="Montserrat" w:cs="Montserrat"/>
-          <w:sz w:val="22"/>
-          <w:lang w:val="es-ES"/>
-        </w:rPr>
-        <w:t xml:space="preserve"> las técnicas exploradas, </w:t>
-      </w:r>
-      <w:proofErr w:type="gramStart"/>
-      <w:r>
-        <w:rPr>
-          <w:rFonts w:ascii="Montserrat" w:eastAsia="Montserrat" w:hAnsi="Montserrat" w:cs="Montserrat"/>
-          <w:sz w:val="22"/>
-          <w:lang w:val="es-ES"/>
-        </w:rPr>
-        <w:t>pruebas realizadas y modificaciones realizadas</w:t>
-      </w:r>
-      <w:proofErr w:type="gramEnd"/>
-      <w:r>
-        <w:rPr>
-          <w:rFonts w:ascii="Montserrat" w:eastAsia="Montserrat" w:hAnsi="Montserrat" w:cs="Montserrat"/>
-          <w:sz w:val="22"/>
-          <w:lang w:val="es-ES"/>
-        </w:rPr>
-        <w:t xml:space="preserve"> sobre el </w:t>
-      </w:r>
-      <w:proofErr w:type="spellStart"/>
-      <w:r>
-        <w:rPr>
-          <w:rFonts w:ascii="Montserrat" w:eastAsia="Montserrat" w:hAnsi="Montserrat" w:cs="Montserrat"/>
-          <w:sz w:val="22"/>
-          <w:lang w:val="es-ES"/>
-        </w:rPr>
-        <w:t>dataset</w:t>
-      </w:r>
-      <w:proofErr w:type="spellEnd"/>
-      <w:r>
-        <w:rPr>
-          <w:rFonts w:ascii="Montserrat" w:eastAsia="Montserrat" w:hAnsi="Montserrat" w:cs="Montserrat"/>
-          <w:sz w:val="22"/>
-          <w:lang w:val="es-ES"/>
-        </w:rPr>
-        <w:t xml:space="preserve">. Cualquier implementación realizada por el equipo se debe detallar en esta sección. </w:t>
-      </w:r>
-    </w:p>
-    <w:p>
-      <w:pPr>
-        <w:numPr>
-          <w:ilvl w:val="0"/>
-          <w:numId w:val="1"/>
-        </w:numPr>
-        <w:spacing w:after="0" w:line="276" w:lineRule="auto"/>
-        <w:ind w:left="720" w:hanging="360"/>
-        <w:jc w:val="both"/>
-        <w:rPr>
-          <w:rFonts w:ascii="Montserrat" w:eastAsia="Montserrat" w:hAnsi="Montserrat" w:cs="Montserrat"/>
-          <w:sz w:val="22"/>
-          <w:u w:val="single"/>
-          <w:lang w:val="es-ES"/>
-        </w:rPr>
-      </w:pPr>
-      <w:r>
-        <w:rPr>
-          <w:rFonts w:ascii="Montserrat" w:eastAsia="Montserrat" w:hAnsi="Montserrat" w:cs="Montserrat"/>
-          <w:sz w:val="22"/>
-          <w:lang w:val="es-ES"/>
-        </w:rPr>
-        <w:t>Detallar las técnicas de preprocesamiento de datos utilizadas.</w:t>
-      </w:r>
-    </w:p>
-    <w:p>
-      <w:pPr>
-        <w:numPr>
-          <w:ilvl w:val="0"/>
-          <w:numId w:val="1"/>
-        </w:numPr>
-        <w:spacing w:after="0" w:line="276" w:lineRule="auto"/>
-        <w:ind w:left="720" w:hanging="360"/>
-        <w:jc w:val="both"/>
-        <w:rPr>
-          <w:rFonts w:ascii="Montserrat" w:eastAsia="Montserrat" w:hAnsi="Montserrat" w:cs="Montserrat"/>
-          <w:sz w:val="22"/>
-          <w:lang w:val="es-ES"/>
-        </w:rPr>
-      </w:pPr>
-      <w:r>
-        <w:rPr>
-          <w:rFonts w:ascii="Montserrat" w:eastAsia="Montserrat" w:hAnsi="Montserrat" w:cs="Montserrat"/>
-          <w:sz w:val="22"/>
-          <w:lang w:val="es-ES"/>
-        </w:rPr>
-        <w:t xml:space="preserve">Listar hipótesis o supuestos que tomaron </w:t>
-      </w:r>
-    </w:p>
-    <w:p>
-      <w:pPr>
-        <w:spacing w:after="0" w:line="276" w:lineRule="auto"/>
-        <w:rPr>
-          <w:rFonts w:ascii="Montserrat" w:eastAsia="Montserrat" w:hAnsi="Montserrat" w:cs="Montserrat"/>
-          <w:sz w:val="22"/>
-          <w:lang w:val="es-ES"/>
-        </w:rPr>
-      </w:pPr>
     </w:p>
     <w:p>
       <w:pPr>
         <w:keepNext/>
         <w:keepLines/>
         <w:spacing w:before="360" w:after="120" w:line="240" w:lineRule="auto"/>
+        <w:jc w:val="both"/>
+        <w:rPr>
+          <w:rFonts w:ascii="Montserrat" w:eastAsia="Montserrat" w:hAnsi="Montserrat" w:cs="Montserrat"/>
+          <w:bCs/>
+          <w:sz w:val="22"/>
+          <w:szCs w:val="20"/>
+          <w:lang w:val="es-ES"/>
+        </w:rPr>
+      </w:pPr>
+      <w:r>
+        <w:rPr>
+          <w:rFonts w:ascii="Montserrat" w:eastAsia="Montserrat" w:hAnsi="Montserrat" w:cs="Montserrat"/>
+          <w:bCs/>
+          <w:sz w:val="22"/>
+          <w:szCs w:val="20"/>
+          <w:lang w:val="es-ES"/>
+        </w:rPr>
+        <w:tab/>
+        <w:t xml:space="preserve">El objetivo de ese TP es de predecir si una crítica cinematográfica tiene una emoción y un sentimiento globalmente positivo o negativo. Por eso, debemos construir diferentes modelos de Machine </w:t>
+      </w:r>
+      <w:proofErr w:type="spellStart"/>
+      <w:r>
+        <w:rPr>
+          <w:rFonts w:ascii="Montserrat" w:eastAsia="Montserrat" w:hAnsi="Montserrat" w:cs="Montserrat"/>
+          <w:bCs/>
+          <w:sz w:val="22"/>
+          <w:szCs w:val="20"/>
+          <w:lang w:val="es-ES"/>
+        </w:rPr>
+        <w:t>Learning</w:t>
+      </w:r>
+      <w:proofErr w:type="spellEnd"/>
+      <w:r>
+        <w:rPr>
+          <w:rFonts w:ascii="Montserrat" w:eastAsia="Montserrat" w:hAnsi="Montserrat" w:cs="Montserrat"/>
+          <w:bCs/>
+          <w:sz w:val="22"/>
+          <w:szCs w:val="20"/>
+          <w:lang w:val="es-ES"/>
+        </w:rPr>
+        <w:t xml:space="preserve"> para entrenarlos sobre un conjunto definido y que aprenden cómo clasificar una crítica cinematográfica </w:t>
+      </w:r>
+      <w:r>
+        <w:rPr>
+          <w:rFonts w:ascii="Montserrat" w:eastAsia="Montserrat" w:hAnsi="Montserrat" w:cs="Montserrat"/>
+          <w:bCs/>
+          <w:sz w:val="22"/>
+          <w:szCs w:val="20"/>
+          <w:lang w:val="es-ES"/>
+        </w:rPr>
+        <w:t>correctamente.</w:t>
+      </w:r>
+    </w:p>
+    <w:p>
+      <w:pPr>
+        <w:keepNext/>
+        <w:keepLines/>
+        <w:spacing w:before="360" w:after="120" w:line="240" w:lineRule="auto"/>
+        <w:jc w:val="both"/>
+        <w:rPr>
+          <w:rFonts w:ascii="Montserrat" w:eastAsia="Montserrat" w:hAnsi="Montserrat" w:cs="Montserrat"/>
+          <w:bCs/>
+          <w:sz w:val="22"/>
+          <w:szCs w:val="20"/>
+          <w:lang w:val="es-ES"/>
+        </w:rPr>
+      </w:pPr>
+      <w:r>
+        <w:rPr>
+          <w:rFonts w:ascii="Montserrat" w:eastAsia="Montserrat" w:hAnsi="Montserrat" w:cs="Montserrat"/>
+          <w:bCs/>
+          <w:sz w:val="22"/>
+          <w:szCs w:val="20"/>
+          <w:lang w:val="es-ES"/>
+        </w:rPr>
+        <w:tab/>
+        <w:t xml:space="preserve">Tenemos un primero </w:t>
+      </w:r>
+      <w:proofErr w:type="spellStart"/>
+      <w:r>
+        <w:rPr>
+          <w:rFonts w:ascii="Montserrat" w:eastAsia="Montserrat" w:hAnsi="Montserrat" w:cs="Montserrat"/>
+          <w:bCs/>
+          <w:sz w:val="22"/>
+          <w:szCs w:val="20"/>
+          <w:lang w:val="es-ES"/>
+        </w:rPr>
+        <w:t>dataset</w:t>
+      </w:r>
+      <w:proofErr w:type="spellEnd"/>
+      <w:r>
+        <w:rPr>
+          <w:rFonts w:ascii="Montserrat" w:eastAsia="Montserrat" w:hAnsi="Montserrat" w:cs="Montserrat"/>
+          <w:bCs/>
+          <w:sz w:val="22"/>
+          <w:szCs w:val="20"/>
+          <w:lang w:val="es-ES"/>
+        </w:rPr>
+        <w:t xml:space="preserve"> de entrenamiento de 50000 críticas con un id, un texto en español y el sentimiento de la crítica (positivo o negativo). El segundo </w:t>
+      </w:r>
+      <w:proofErr w:type="spellStart"/>
+      <w:r>
+        <w:rPr>
+          <w:rFonts w:ascii="Montserrat" w:eastAsia="Montserrat" w:hAnsi="Montserrat" w:cs="Montserrat"/>
+          <w:bCs/>
+          <w:sz w:val="22"/>
+          <w:szCs w:val="20"/>
+          <w:lang w:val="es-ES"/>
+        </w:rPr>
+        <w:t>dataset</w:t>
+      </w:r>
+      <w:proofErr w:type="spellEnd"/>
+      <w:r>
+        <w:rPr>
+          <w:rFonts w:ascii="Montserrat" w:eastAsia="Montserrat" w:hAnsi="Montserrat" w:cs="Montserrat"/>
+          <w:bCs/>
+          <w:sz w:val="22"/>
+          <w:szCs w:val="20"/>
+          <w:lang w:val="es-ES"/>
+        </w:rPr>
+        <w:t xml:space="preserve"> es de 8600 críticas son un id y un texto en español. Entonces, tenemos pocos datos para entrenar los modelos, lo que representa una alta dificultad para nosotros porque soló podemos basarnos en esos textos y no en otros datos como una nota del autor, sus gustos…</w:t>
+      </w:r>
+    </w:p>
+    <w:p>
+      <w:pPr>
+        <w:keepNext/>
+        <w:keepLines/>
+        <w:spacing w:before="360" w:after="120" w:line="240" w:lineRule="auto"/>
+        <w:jc w:val="both"/>
+        <w:rPr>
+          <w:rFonts w:ascii="Montserrat" w:eastAsia="Montserrat" w:hAnsi="Montserrat" w:cs="Montserrat"/>
+          <w:bCs/>
+          <w:sz w:val="22"/>
+          <w:szCs w:val="20"/>
+          <w:lang w:val="es-ES"/>
+        </w:rPr>
+      </w:pPr>
+      <w:r>
+        <w:rPr>
+          <w:rFonts w:ascii="Montserrat" w:eastAsia="Montserrat" w:hAnsi="Montserrat" w:cs="Montserrat"/>
+          <w:bCs/>
+          <w:sz w:val="22"/>
+          <w:szCs w:val="20"/>
+          <w:lang w:val="es-ES"/>
+        </w:rPr>
+        <w:tab/>
+        <w:t xml:space="preserve">Para mejorar el </w:t>
+      </w:r>
+      <w:proofErr w:type="spellStart"/>
+      <w:r>
+        <w:rPr>
+          <w:rFonts w:ascii="Montserrat" w:eastAsia="Montserrat" w:hAnsi="Montserrat" w:cs="Montserrat"/>
+          <w:bCs/>
+          <w:sz w:val="22"/>
+          <w:szCs w:val="20"/>
+          <w:lang w:val="es-ES"/>
+        </w:rPr>
+        <w:t>dataset</w:t>
+      </w:r>
+      <w:proofErr w:type="spellEnd"/>
+      <w:r>
+        <w:rPr>
+          <w:rFonts w:ascii="Montserrat" w:eastAsia="Montserrat" w:hAnsi="Montserrat" w:cs="Montserrat"/>
+          <w:bCs/>
+          <w:sz w:val="22"/>
+          <w:szCs w:val="20"/>
+          <w:lang w:val="es-ES"/>
+        </w:rPr>
+        <w:t>, intentemos algunas técnicas que no fueron todas realizadas o exitosas:</w:t>
+      </w:r>
+    </w:p>
+    <w:p>
+      <w:pPr>
+        <w:pStyle w:val="Paragraphedeliste"/>
+        <w:keepNext/>
+        <w:keepLines/>
+        <w:numPr>
+          <w:ilvl w:val="0"/>
+          <w:numId w:val="6"/>
+        </w:numPr>
+        <w:spacing w:before="360" w:after="120" w:line="240" w:lineRule="auto"/>
+        <w:jc w:val="both"/>
+        <w:rPr>
+          <w:rFonts w:ascii="Montserrat" w:eastAsia="Montserrat" w:hAnsi="Montserrat" w:cs="Montserrat"/>
+          <w:bCs/>
+          <w:sz w:val="22"/>
+          <w:szCs w:val="20"/>
+          <w:lang w:val="es-ES"/>
+        </w:rPr>
+      </w:pPr>
+      <w:r>
+        <w:rPr>
+          <w:rFonts w:ascii="Montserrat" w:eastAsia="Montserrat" w:hAnsi="Montserrat" w:cs="Montserrat"/>
+          <w:bCs/>
+          <w:sz w:val="22"/>
+          <w:szCs w:val="20"/>
+          <w:lang w:val="es-ES"/>
+        </w:rPr>
+        <w:t xml:space="preserve">Intentemos aumentar los datos con nuevas críticas, basadas en las del </w:t>
+      </w:r>
+      <w:proofErr w:type="spellStart"/>
+      <w:r>
+        <w:rPr>
+          <w:rFonts w:ascii="Montserrat" w:eastAsia="Montserrat" w:hAnsi="Montserrat" w:cs="Montserrat"/>
+          <w:bCs/>
+          <w:sz w:val="22"/>
+          <w:szCs w:val="20"/>
+          <w:lang w:val="es-ES"/>
+        </w:rPr>
+        <w:t>dataset</w:t>
+      </w:r>
+      <w:proofErr w:type="spellEnd"/>
+      <w:r>
+        <w:rPr>
+          <w:rFonts w:ascii="Montserrat" w:eastAsia="Montserrat" w:hAnsi="Montserrat" w:cs="Montserrat"/>
+          <w:bCs/>
+          <w:sz w:val="22"/>
+          <w:szCs w:val="20"/>
+          <w:lang w:val="es-ES"/>
+        </w:rPr>
+        <w:t xml:space="preserve"> de entrenamiento. Por eso, pudimos eliminar algunas palabras para generar nuevas frases, reemplazar palabras por sinónimos, eliminar palabras. Esa técnica no fue tan exitosa, así preferimos abandonarla.</w:t>
+      </w:r>
+    </w:p>
+    <w:p>
+      <w:pPr>
+        <w:pStyle w:val="Paragraphedeliste"/>
+        <w:keepNext/>
+        <w:keepLines/>
+        <w:spacing w:before="360" w:after="120" w:line="240" w:lineRule="auto"/>
+        <w:jc w:val="both"/>
+        <w:rPr>
+          <w:rFonts w:ascii="Montserrat" w:eastAsia="Montserrat" w:hAnsi="Montserrat" w:cs="Montserrat"/>
+          <w:bCs/>
+          <w:sz w:val="22"/>
+          <w:szCs w:val="20"/>
+          <w:lang w:val="es-ES"/>
+        </w:rPr>
+      </w:pPr>
+    </w:p>
+    <w:p>
+      <w:pPr>
+        <w:pStyle w:val="Paragraphedeliste"/>
+        <w:keepNext/>
+        <w:keepLines/>
+        <w:numPr>
+          <w:ilvl w:val="0"/>
+          <w:numId w:val="6"/>
+        </w:numPr>
+        <w:spacing w:before="360" w:after="120" w:line="240" w:lineRule="auto"/>
+        <w:jc w:val="both"/>
+        <w:rPr>
+          <w:rFonts w:ascii="Montserrat" w:eastAsia="Montserrat" w:hAnsi="Montserrat" w:cs="Montserrat"/>
+          <w:bCs/>
+          <w:sz w:val="22"/>
+          <w:szCs w:val="20"/>
+          <w:lang w:val="es-ES"/>
+        </w:rPr>
+      </w:pPr>
+      <w:r>
+        <w:rPr>
+          <w:rFonts w:ascii="Montserrat" w:eastAsia="Montserrat" w:hAnsi="Montserrat" w:cs="Montserrat"/>
+          <w:bCs/>
+          <w:sz w:val="22"/>
+          <w:szCs w:val="20"/>
+          <w:lang w:val="es-ES"/>
+        </w:rPr>
+        <w:t xml:space="preserve">Intentemos lematizar el </w:t>
+      </w:r>
+      <w:proofErr w:type="spellStart"/>
+      <w:r>
+        <w:rPr>
+          <w:rFonts w:ascii="Montserrat" w:eastAsia="Montserrat" w:hAnsi="Montserrat" w:cs="Montserrat"/>
+          <w:bCs/>
+          <w:sz w:val="22"/>
+          <w:szCs w:val="20"/>
+          <w:lang w:val="es-ES"/>
+        </w:rPr>
+        <w:t>dataset</w:t>
+      </w:r>
+      <w:proofErr w:type="spellEnd"/>
+      <w:r>
+        <w:rPr>
+          <w:rFonts w:ascii="Montserrat" w:eastAsia="Montserrat" w:hAnsi="Montserrat" w:cs="Montserrat"/>
+          <w:bCs/>
+          <w:sz w:val="22"/>
+          <w:szCs w:val="20"/>
+          <w:lang w:val="es-ES"/>
+        </w:rPr>
+        <w:t xml:space="preserve"> de entrenamiento para </w:t>
+      </w:r>
+      <w:r>
+        <w:rPr>
+          <w:rFonts w:ascii="Montserrat" w:eastAsia="Montserrat" w:hAnsi="Montserrat" w:cs="Montserrat"/>
+          <w:bCs/>
+          <w:sz w:val="22"/>
+          <w:szCs w:val="20"/>
+          <w:lang w:val="es-ES"/>
+        </w:rPr>
+        <w:t>simplificar las frases y ayudar el modelo a la comprehensión de una frase con menos palabras, que sean más sencillas a aprender.</w:t>
+      </w:r>
+    </w:p>
+    <w:p>
+      <w:pPr>
+        <w:pStyle w:val="Paragraphedeliste"/>
+        <w:keepNext/>
+        <w:keepLines/>
+        <w:spacing w:before="360" w:after="120" w:line="240" w:lineRule="auto"/>
+        <w:jc w:val="both"/>
+        <w:rPr>
+          <w:rFonts w:ascii="Montserrat" w:eastAsia="Montserrat" w:hAnsi="Montserrat" w:cs="Montserrat"/>
+          <w:bCs/>
+          <w:sz w:val="22"/>
+          <w:szCs w:val="20"/>
+          <w:lang w:val="es-ES"/>
+        </w:rPr>
+      </w:pPr>
+    </w:p>
+    <w:p>
+      <w:pPr>
+        <w:pStyle w:val="Paragraphedeliste"/>
+        <w:keepNext/>
+        <w:keepLines/>
+        <w:numPr>
+          <w:ilvl w:val="0"/>
+          <w:numId w:val="6"/>
+        </w:numPr>
+        <w:spacing w:before="360" w:after="120" w:line="240" w:lineRule="auto"/>
+        <w:jc w:val="both"/>
+        <w:rPr>
+          <w:rFonts w:ascii="Montserrat" w:eastAsia="Montserrat" w:hAnsi="Montserrat" w:cs="Montserrat"/>
+          <w:bCs/>
+          <w:sz w:val="22"/>
+          <w:szCs w:val="20"/>
+          <w:lang w:val="es-ES"/>
+        </w:rPr>
+      </w:pPr>
+      <w:r>
+        <w:rPr>
+          <w:rFonts w:ascii="Montserrat" w:eastAsia="Montserrat" w:hAnsi="Montserrat" w:cs="Montserrat"/>
+          <w:bCs/>
+          <w:sz w:val="22"/>
+          <w:szCs w:val="20"/>
+          <w:lang w:val="es-ES"/>
+        </w:rPr>
+        <w:t xml:space="preserve">Pensemos en normalizar el </w:t>
+      </w:r>
+      <w:proofErr w:type="spellStart"/>
+      <w:r>
+        <w:rPr>
+          <w:rFonts w:ascii="Montserrat" w:eastAsia="Montserrat" w:hAnsi="Montserrat" w:cs="Montserrat"/>
+          <w:bCs/>
+          <w:sz w:val="22"/>
+          <w:szCs w:val="20"/>
+          <w:lang w:val="es-ES"/>
+        </w:rPr>
+        <w:t>dataset</w:t>
+      </w:r>
+      <w:proofErr w:type="spellEnd"/>
+      <w:r>
+        <w:rPr>
+          <w:rFonts w:ascii="Montserrat" w:eastAsia="Montserrat" w:hAnsi="Montserrat" w:cs="Montserrat"/>
+          <w:bCs/>
+          <w:sz w:val="22"/>
+          <w:szCs w:val="20"/>
+          <w:lang w:val="es-ES"/>
+        </w:rPr>
+        <w:t xml:space="preserve"> de entrenamiento, pero no lo </w:t>
+      </w:r>
+      <w:r>
+        <w:rPr>
+          <w:rFonts w:ascii="Montserrat" w:eastAsia="Montserrat" w:hAnsi="Montserrat" w:cs="Montserrat"/>
+          <w:bCs/>
+          <w:sz w:val="22"/>
+          <w:szCs w:val="20"/>
+          <w:lang w:val="es-ES"/>
+        </w:rPr>
+        <w:t>hicimos</w:t>
+      </w:r>
+      <w:r>
+        <w:rPr>
+          <w:rFonts w:ascii="Montserrat" w:eastAsia="Montserrat" w:hAnsi="Montserrat" w:cs="Montserrat"/>
+          <w:bCs/>
+          <w:sz w:val="22"/>
+          <w:szCs w:val="20"/>
+          <w:lang w:val="es-ES"/>
+        </w:rPr>
+        <w:t xml:space="preserve"> porque </w:t>
+      </w:r>
+      <w:r>
+        <w:rPr>
+          <w:rFonts w:ascii="Montserrat" w:eastAsia="Montserrat" w:hAnsi="Montserrat" w:cs="Montserrat"/>
+          <w:bCs/>
+          <w:sz w:val="22"/>
+          <w:szCs w:val="20"/>
+          <w:lang w:val="es-ES"/>
+        </w:rPr>
+        <w:t xml:space="preserve">el </w:t>
+      </w:r>
+      <w:proofErr w:type="spellStart"/>
+      <w:r>
+        <w:rPr>
+          <w:rFonts w:ascii="Montserrat" w:eastAsia="Montserrat" w:hAnsi="Montserrat" w:cs="Montserrat"/>
+          <w:bCs/>
+          <w:sz w:val="22"/>
+          <w:szCs w:val="20"/>
+          <w:lang w:val="es-ES"/>
+        </w:rPr>
+        <w:t>dataset</w:t>
+      </w:r>
+      <w:proofErr w:type="spellEnd"/>
+      <w:r>
+        <w:rPr>
+          <w:rFonts w:ascii="Montserrat" w:eastAsia="Montserrat" w:hAnsi="Montserrat" w:cs="Montserrat"/>
+          <w:bCs/>
+          <w:sz w:val="22"/>
+          <w:szCs w:val="20"/>
+          <w:lang w:val="es-ES"/>
+        </w:rPr>
+        <w:t xml:space="preserve"> “clásico” y su equivalente “lematizado” fueron suficientes.</w:t>
+      </w:r>
+    </w:p>
+    <w:p>
+      <w:pPr>
+        <w:keepNext/>
+        <w:keepLines/>
+        <w:spacing w:before="360" w:after="120" w:line="240" w:lineRule="auto"/>
+        <w:ind w:firstLine="360"/>
+        <w:jc w:val="both"/>
+        <w:rPr>
+          <w:rFonts w:ascii="Montserrat" w:eastAsia="Montserrat" w:hAnsi="Montserrat" w:cs="Times New Roman"/>
+          <w:bCs/>
+          <w:sz w:val="22"/>
+          <w:szCs w:val="20"/>
+          <w:lang w:val="es-ES"/>
+        </w:rPr>
+      </w:pPr>
+      <w:r>
+        <w:rPr>
+          <w:rFonts w:ascii="Montserrat" w:eastAsia="Montserrat" w:hAnsi="Montserrat" w:cs="Times New Roman"/>
+          <w:bCs/>
+          <w:sz w:val="22"/>
+          <w:szCs w:val="20"/>
+          <w:lang w:val="es-ES"/>
+        </w:rPr>
+        <w:t xml:space="preserve">Además, para preprocesar los datos, hicimos una transformación a través de algunos </w:t>
+      </w:r>
+      <w:proofErr w:type="spellStart"/>
+      <w:r>
+        <w:rPr>
+          <w:rFonts w:ascii="Montserrat" w:eastAsia="Montserrat" w:hAnsi="Montserrat" w:cs="Times New Roman"/>
+          <w:bCs/>
+          <w:sz w:val="22"/>
+          <w:szCs w:val="20"/>
+          <w:lang w:val="es-ES"/>
+        </w:rPr>
+        <w:t>vectorizadores</w:t>
+      </w:r>
+      <w:proofErr w:type="spellEnd"/>
+      <w:r>
+        <w:rPr>
+          <w:rFonts w:ascii="Montserrat" w:eastAsia="Montserrat" w:hAnsi="Montserrat" w:cs="Times New Roman"/>
+          <w:bCs/>
+          <w:sz w:val="22"/>
+          <w:szCs w:val="20"/>
+          <w:lang w:val="es-ES"/>
+        </w:rPr>
+        <w:t xml:space="preserve">: </w:t>
+      </w:r>
+      <w:proofErr w:type="spellStart"/>
+      <w:r>
+        <w:rPr>
+          <w:rFonts w:ascii="Montserrat" w:eastAsia="Montserrat" w:hAnsi="Montserrat" w:cs="Times New Roman"/>
+          <w:bCs/>
+          <w:sz w:val="22"/>
+          <w:szCs w:val="20"/>
+          <w:lang w:val="es-ES"/>
+        </w:rPr>
+        <w:t>CountVectorizer</w:t>
+      </w:r>
+      <w:proofErr w:type="spellEnd"/>
+      <w:r>
+        <w:rPr>
+          <w:rFonts w:ascii="Montserrat" w:eastAsia="Montserrat" w:hAnsi="Montserrat" w:cs="Times New Roman"/>
+          <w:bCs/>
+          <w:sz w:val="22"/>
+          <w:szCs w:val="20"/>
+          <w:lang w:val="es-ES"/>
+        </w:rPr>
+        <w:t xml:space="preserve">, </w:t>
+      </w:r>
+      <w:proofErr w:type="spellStart"/>
+      <w:r>
+        <w:rPr>
+          <w:rFonts w:ascii="Montserrat" w:eastAsia="Montserrat" w:hAnsi="Montserrat" w:cs="Times New Roman"/>
+          <w:bCs/>
+          <w:sz w:val="22"/>
+          <w:szCs w:val="20"/>
+          <w:lang w:val="es-ES"/>
+        </w:rPr>
+        <w:t>HashingVectorizer</w:t>
+      </w:r>
+      <w:proofErr w:type="spellEnd"/>
+      <w:r>
+        <w:rPr>
+          <w:rFonts w:ascii="Montserrat" w:eastAsia="Montserrat" w:hAnsi="Montserrat" w:cs="Times New Roman"/>
+          <w:bCs/>
+          <w:sz w:val="22"/>
+          <w:szCs w:val="20"/>
+          <w:lang w:val="es-ES"/>
+        </w:rPr>
+        <w:t xml:space="preserve">, </w:t>
+      </w:r>
+      <w:proofErr w:type="spellStart"/>
+      <w:r>
+        <w:rPr>
+          <w:rFonts w:ascii="Montserrat" w:eastAsia="Montserrat" w:hAnsi="Montserrat" w:cs="Times New Roman"/>
+          <w:bCs/>
+          <w:sz w:val="22"/>
+          <w:szCs w:val="20"/>
+          <w:lang w:val="es-ES"/>
+        </w:rPr>
+        <w:t>TFIDFVectorizer</w:t>
+      </w:r>
+      <w:proofErr w:type="spellEnd"/>
+      <w:r>
+        <w:rPr>
+          <w:rFonts w:ascii="Montserrat" w:eastAsia="Montserrat" w:hAnsi="Montserrat" w:cs="Times New Roman"/>
+          <w:bCs/>
+          <w:sz w:val="22"/>
+          <w:szCs w:val="20"/>
+          <w:lang w:val="es-ES"/>
+        </w:rPr>
+        <w:t xml:space="preserve"> y </w:t>
+      </w:r>
+      <w:proofErr w:type="spellStart"/>
+      <w:r>
+        <w:rPr>
+          <w:rFonts w:ascii="Montserrat" w:eastAsia="Montserrat" w:hAnsi="Montserrat" w:cs="Times New Roman"/>
+          <w:bCs/>
+          <w:sz w:val="22"/>
+          <w:szCs w:val="20"/>
+          <w:lang w:val="es-ES"/>
+        </w:rPr>
+        <w:t>TextVectorizer</w:t>
+      </w:r>
+      <w:proofErr w:type="spellEnd"/>
+      <w:r>
+        <w:rPr>
+          <w:rFonts w:ascii="Montserrat" w:eastAsia="Montserrat" w:hAnsi="Montserrat" w:cs="Times New Roman"/>
+          <w:bCs/>
+          <w:sz w:val="22"/>
+          <w:szCs w:val="20"/>
+          <w:lang w:val="es-ES"/>
+        </w:rPr>
+        <w:t xml:space="preserve"> (ese fue para la red neuronal únicamente).</w:t>
+      </w:r>
+      <w:r>
+        <w:rPr>
+          <w:rFonts w:ascii="Montserrat" w:eastAsia="Montserrat" w:hAnsi="Montserrat" w:cs="Times New Roman"/>
+          <w:bCs/>
+          <w:sz w:val="22"/>
+          <w:szCs w:val="20"/>
+          <w:lang w:val="es-ES"/>
+        </w:rPr>
+        <w:t xml:space="preserve"> Aunque vamos a detallar ellos en las siguientes partes, para cada modelo, hicimos comparaciones entre cada </w:t>
+      </w:r>
+      <w:proofErr w:type="spellStart"/>
+      <w:r>
+        <w:rPr>
+          <w:rFonts w:ascii="Montserrat" w:eastAsia="Montserrat" w:hAnsi="Montserrat" w:cs="Times New Roman"/>
+          <w:bCs/>
+          <w:sz w:val="22"/>
+          <w:szCs w:val="20"/>
+          <w:lang w:val="es-ES"/>
+        </w:rPr>
+        <w:t>vectorizador</w:t>
+      </w:r>
+      <w:proofErr w:type="spellEnd"/>
+      <w:r>
+        <w:rPr>
+          <w:rFonts w:ascii="Montserrat" w:eastAsia="Montserrat" w:hAnsi="Montserrat" w:cs="Times New Roman"/>
+          <w:bCs/>
+          <w:sz w:val="22"/>
+          <w:szCs w:val="20"/>
+          <w:lang w:val="es-ES"/>
+        </w:rPr>
+        <w:t xml:space="preserve"> mientras optimizándolos (con sus </w:t>
+      </w:r>
+      <w:proofErr w:type="spellStart"/>
+      <w:r>
+        <w:rPr>
+          <w:rFonts w:ascii="Montserrat" w:eastAsia="Montserrat" w:hAnsi="Montserrat" w:cs="Times New Roman"/>
+          <w:bCs/>
+          <w:sz w:val="22"/>
+          <w:szCs w:val="20"/>
+          <w:lang w:val="es-ES"/>
+        </w:rPr>
+        <w:t>hiperparámetros</w:t>
+      </w:r>
+      <w:proofErr w:type="spellEnd"/>
+      <w:r>
+        <w:rPr>
+          <w:rFonts w:ascii="Montserrat" w:eastAsia="Montserrat" w:hAnsi="Montserrat" w:cs="Times New Roman"/>
+          <w:bCs/>
+          <w:sz w:val="22"/>
+          <w:szCs w:val="20"/>
+          <w:lang w:val="es-ES"/>
+        </w:rPr>
+        <w:t>) para ver cuál estaba el mejor para simplificar los datos y que se puede usar en los diferentes modelos.</w:t>
+      </w:r>
+    </w:p>
+    <w:p>
+      <w:pPr>
+        <w:spacing w:after="0" w:line="276" w:lineRule="auto"/>
+        <w:rPr>
+          <w:rFonts w:ascii="Montserrat" w:eastAsia="Montserrat" w:hAnsi="Montserrat" w:cs="Montserrat"/>
+          <w:sz w:val="22"/>
+          <w:lang w:val="es-ES"/>
+        </w:rPr>
+      </w:pPr>
+    </w:p>
+    <w:p>
+      <w:pPr>
         <w:rPr>
           <w:rFonts w:ascii="Montserrat" w:eastAsia="Montserrat" w:hAnsi="Montserrat" w:cs="Montserrat"/>
           <w:b/>
@@ -298,6 +707,29 @@
           <w:sz w:val="26"/>
           <w:lang w:val="es-ES"/>
         </w:rPr>
+        <w:br w:type="page"/>
+      </w:r>
+    </w:p>
+    <w:p>
+      <w:pPr>
+        <w:keepNext/>
+        <w:keepLines/>
+        <w:spacing w:before="360" w:after="120" w:line="240" w:lineRule="auto"/>
+        <w:rPr>
+          <w:rFonts w:ascii="Montserrat" w:eastAsia="Montserrat" w:hAnsi="Montserrat" w:cs="Montserrat"/>
+          <w:b/>
+          <w:sz w:val="26"/>
+          <w:lang w:val="es-ES"/>
+        </w:rPr>
+      </w:pPr>
+      <w:r>
+        <w:rPr>
+          <w:rFonts w:ascii="Montserrat" w:eastAsia="Montserrat" w:hAnsi="Montserrat" w:cs="Montserrat"/>
+          <w:b/>
+          <w:sz w:val="26"/>
+          <w:lang w:val="es-ES"/>
+        </w:rPr>
+        <w:lastRenderedPageBreak/>
         <w:t>Cuadro de Resultados</w:t>
       </w:r>
     </w:p>
@@ -308,15 +740,42 @@
         <w:rPr>
           <w:rFonts w:ascii="Montserrat" w:eastAsia="Montserrat" w:hAnsi="Montserrat" w:cs="Montserrat"/>
           <w:sz w:val="22"/>
-        </w:rPr>
-      </w:pPr>
-      <w:r>
-        <w:rPr>
-          <w:rFonts w:ascii="Montserrat" w:eastAsia="Montserrat" w:hAnsi="Montserrat" w:cs="Montserrat"/>
-          <w:sz w:val="22"/>
-          <w:lang w:val="es-ES"/>
-        </w:rPr>
-        <w:t>Basando en el F1-Test, obtuvimos por cada mejor versión de cada modelo, ese cuadro de resultados:</w:t>
+          <w:lang w:val="es-ES"/>
+        </w:rPr>
+      </w:pPr>
+      <w:r>
+        <w:rPr>
+          <w:rFonts w:ascii="Montserrat" w:eastAsia="Montserrat" w:hAnsi="Montserrat" w:cs="Montserrat"/>
+          <w:sz w:val="22"/>
+          <w:lang w:val="es-ES"/>
+        </w:rPr>
+        <w:t>Basando en el F1-Test</w:t>
+      </w:r>
+      <w:r>
+        <w:rPr>
+          <w:rFonts w:ascii="Montserrat" w:eastAsia="Montserrat" w:hAnsi="Montserrat" w:cs="Montserrat"/>
+          <w:sz w:val="22"/>
+          <w:lang w:val="es-ES"/>
+        </w:rPr>
+        <w:t xml:space="preserve"> de </w:t>
+      </w:r>
+      <w:proofErr w:type="spellStart"/>
+      <w:r>
+        <w:rPr>
+          <w:rFonts w:ascii="Montserrat" w:eastAsia="Montserrat" w:hAnsi="Montserrat" w:cs="Montserrat"/>
+          <w:sz w:val="22"/>
+          <w:lang w:val="es-ES"/>
+        </w:rPr>
+        <w:t>Kaggle</w:t>
+      </w:r>
+      <w:proofErr w:type="spellEnd"/>
+      <w:r>
+        <w:rPr>
+          <w:rFonts w:ascii="Montserrat" w:eastAsia="Montserrat" w:hAnsi="Montserrat" w:cs="Montserrat"/>
+          <w:sz w:val="22"/>
+          <w:lang w:val="es-ES"/>
+        </w:rPr>
+        <w:t>, obtuvimos por cada mejor versión de cada modelo, ese cuadro de resultados:</w:t>
       </w:r>
     </w:p>
     <w:tbl>
@@ -338,12 +797,6 @@
         <w:gridCol w:w="1131"/>
       </w:tblGrid>
       <w:tr>
-        <w:tblPrEx>
-          <w:tblCellMar>
-            <w:top w:w="0" w:type="dxa"/>
-            <w:bottom w:w="0" w:type="dxa"/>
-          </w:tblCellMar>
-        </w:tblPrEx>
         <w:trPr>
           <w:trHeight w:val="1"/>
         </w:trPr>
@@ -366,6 +819,8 @@
             <w:pPr>
               <w:spacing w:after="0" w:line="240" w:lineRule="auto"/>
               <w:rPr>
+                <w:b/>
+                <w:bCs/>
                 <w:sz w:val="22"/>
               </w:rPr>
             </w:pPr>
@@ -373,6 +828,8 @@
             <w:r>
               <w:rPr>
                 <w:rFonts w:ascii="Montserrat" w:eastAsia="Montserrat" w:hAnsi="Montserrat" w:cs="Montserrat"/>
+                <w:b/>
+                <w:bCs/>
                 <w:sz w:val="22"/>
               </w:rPr>
               <w:t>Modelo</w:t>
@@ -399,12 +856,16 @@
             <w:pPr>
               <w:spacing w:after="0" w:line="240" w:lineRule="auto"/>
               <w:rPr>
+                <w:b/>
+                <w:bCs/>
                 <w:sz w:val="22"/>
               </w:rPr>
             </w:pPr>
             <w:r>
               <w:rPr>
                 <w:rFonts w:ascii="Montserrat" w:eastAsia="Montserrat" w:hAnsi="Montserrat" w:cs="Montserrat"/>
+                <w:b/>
+                <w:bCs/>
                 <w:sz w:val="22"/>
               </w:rPr>
               <w:t>F1-Test</w:t>
@@ -430,6 +891,8 @@
             <w:pPr>
               <w:spacing w:after="0" w:line="240" w:lineRule="auto"/>
               <w:rPr>
+                <w:b/>
+                <w:bCs/>
                 <w:sz w:val="22"/>
               </w:rPr>
             </w:pPr>
@@ -437,6 +900,8 @@
             <w:r>
               <w:rPr>
                 <w:rFonts w:ascii="Montserrat" w:eastAsia="Montserrat" w:hAnsi="Montserrat" w:cs="Montserrat"/>
+                <w:b/>
+                <w:bCs/>
                 <w:sz w:val="22"/>
               </w:rPr>
               <w:t>Pre</w:t>
@@ -444,6 +909,8 @@
             <w:r>
               <w:rPr>
                 <w:rFonts w:ascii="Montserrat" w:eastAsia="Montserrat" w:hAnsi="Montserrat" w:cs="Montserrat"/>
+                <w:b/>
+                <w:bCs/>
                 <w:sz w:val="22"/>
               </w:rPr>
               <w:t>cis</w:t>
@@ -451,6 +918,8 @@
             <w:r>
               <w:rPr>
                 <w:rFonts w:ascii="Montserrat" w:eastAsia="Montserrat" w:hAnsi="Montserrat" w:cs="Montserrat"/>
+                <w:b/>
+                <w:bCs/>
                 <w:sz w:val="22"/>
               </w:rPr>
               <w:t>ion</w:t>
@@ -459,6 +928,8 @@
             <w:r>
               <w:rPr>
                 <w:rFonts w:ascii="Montserrat" w:eastAsia="Montserrat" w:hAnsi="Montserrat" w:cs="Montserrat"/>
+                <w:b/>
+                <w:bCs/>
                 <w:sz w:val="22"/>
               </w:rPr>
               <w:t xml:space="preserve"> Test</w:t>
@@ -484,6 +955,8 @@
             <w:pPr>
               <w:spacing w:after="0" w:line="240" w:lineRule="auto"/>
               <w:rPr>
+                <w:b/>
+                <w:bCs/>
                 <w:sz w:val="22"/>
               </w:rPr>
             </w:pPr>
@@ -491,6 +964,8 @@
             <w:r>
               <w:rPr>
                 <w:rFonts w:ascii="Montserrat" w:eastAsia="Montserrat" w:hAnsi="Montserrat" w:cs="Montserrat"/>
+                <w:b/>
+                <w:bCs/>
                 <w:sz w:val="22"/>
               </w:rPr>
               <w:t>Recall</w:t>
@@ -499,6 +974,8 @@
             <w:r>
               <w:rPr>
                 <w:rFonts w:ascii="Montserrat" w:eastAsia="Montserrat" w:hAnsi="Montserrat" w:cs="Montserrat"/>
+                <w:b/>
+                <w:bCs/>
                 <w:sz w:val="22"/>
               </w:rPr>
               <w:t xml:space="preserve"> Test</w:t>
@@ -524,6 +1001,8 @@
             <w:pPr>
               <w:spacing w:after="0" w:line="240" w:lineRule="auto"/>
               <w:rPr>
+                <w:b/>
+                <w:bCs/>
                 <w:sz w:val="22"/>
               </w:rPr>
             </w:pPr>
@@ -531,6 +1010,8 @@
             <w:r>
               <w:rPr>
                 <w:rFonts w:ascii="Montserrat" w:eastAsia="Montserrat" w:hAnsi="Montserrat" w:cs="Montserrat"/>
+                <w:b/>
+                <w:bCs/>
                 <w:sz w:val="22"/>
               </w:rPr>
               <w:t>Accuracy</w:t>
@@ -539,6 +1020,8 @@
             <w:r>
               <w:rPr>
                 <w:rFonts w:ascii="Montserrat" w:eastAsia="Montserrat" w:hAnsi="Montserrat" w:cs="Montserrat"/>
+                <w:b/>
+                <w:bCs/>
                 <w:sz w:val="22"/>
               </w:rPr>
               <w:t xml:space="preserve"> Test</w:t>
@@ -564,6 +1047,8 @@
             <w:pPr>
               <w:spacing w:after="0" w:line="240" w:lineRule="auto"/>
               <w:rPr>
+                <w:b/>
+                <w:bCs/>
                 <w:sz w:val="22"/>
               </w:rPr>
             </w:pPr>
@@ -571,6 +1056,8 @@
             <w:r>
               <w:rPr>
                 <w:rFonts w:ascii="Montserrat" w:eastAsia="Montserrat" w:hAnsi="Montserrat" w:cs="Montserrat"/>
+                <w:b/>
+                <w:bCs/>
                 <w:sz w:val="22"/>
               </w:rPr>
               <w:t>Kaggle</w:t>
@@ -580,12 +1067,6 @@
         </w:tc>
       </w:tr>
       <w:tr>
-        <w:tblPrEx>
-          <w:tblCellMar>
-            <w:top w:w="0" w:type="dxa"/>
-            <w:bottom w:w="0" w:type="dxa"/>
-          </w:tblCellMar>
-        </w:tblPrEx>
         <w:trPr>
           <w:trHeight w:val="1"/>
         </w:trPr>
@@ -653,10 +1134,17 @@
             <w:pPr>
               <w:spacing w:after="0" w:line="240" w:lineRule="auto"/>
               <w:rPr>
-                <w:rFonts w:ascii="Calibri" w:eastAsia="Calibri" w:hAnsi="Calibri" w:cs="Calibri"/>
+                <w:rFonts w:ascii="Montserrat" w:eastAsia="Calibri" w:hAnsi="Montserrat" w:cs="Calibri"/>
                 <w:sz w:val="22"/>
               </w:rPr>
             </w:pPr>
+            <w:r>
+              <w:rPr>
+                <w:rFonts w:ascii="Montserrat" w:eastAsia="Calibri" w:hAnsi="Montserrat" w:cs="Calibri"/>
+                <w:sz w:val="22"/>
+              </w:rPr>
+              <w:t>0.88978</w:t>
+            </w:r>
           </w:p>
         </w:tc>
         <w:tc>
@@ -678,10 +1166,17 @@
             <w:pPr>
               <w:spacing w:after="0" w:line="240" w:lineRule="auto"/>
               <w:rPr>
-                <w:rFonts w:ascii="Calibri" w:eastAsia="Calibri" w:hAnsi="Calibri" w:cs="Calibri"/>
+                <w:rFonts w:ascii="Montserrat" w:eastAsia="Calibri" w:hAnsi="Montserrat" w:cs="Calibri"/>
                 <w:sz w:val="22"/>
               </w:rPr>
             </w:pPr>
+            <w:r>
+              <w:rPr>
+                <w:rFonts w:ascii="Montserrat" w:eastAsia="Calibri" w:hAnsi="Montserrat" w:cs="Calibri"/>
+                <w:sz w:val="22"/>
+              </w:rPr>
+              <w:t>0.87567</w:t>
+            </w:r>
           </w:p>
         </w:tc>
         <w:tc>
@@ -703,10 +1198,17 @@
             <w:pPr>
               <w:spacing w:after="0" w:line="240" w:lineRule="auto"/>
               <w:rPr>
-                <w:rFonts w:ascii="Calibri" w:eastAsia="Calibri" w:hAnsi="Calibri" w:cs="Calibri"/>
+                <w:rFonts w:ascii="Montserrat" w:eastAsia="Calibri" w:hAnsi="Montserrat" w:cs="Calibri"/>
                 <w:sz w:val="22"/>
               </w:rPr>
             </w:pPr>
+            <w:r>
+              <w:rPr>
+                <w:rFonts w:ascii="Montserrat" w:eastAsia="Calibri" w:hAnsi="Montserrat" w:cs="Calibri"/>
+                <w:sz w:val="22"/>
+              </w:rPr>
+              <w:t>0.90435</w:t>
+            </w:r>
           </w:p>
         </w:tc>
         <w:tc>
@@ -728,10 +1230,17 @@
             <w:pPr>
               <w:spacing w:after="0" w:line="240" w:lineRule="auto"/>
               <w:rPr>
-                <w:rFonts w:ascii="Calibri" w:eastAsia="Calibri" w:hAnsi="Calibri" w:cs="Calibri"/>
+                <w:rFonts w:ascii="Montserrat" w:eastAsia="Calibri" w:hAnsi="Montserrat" w:cs="Calibri"/>
                 <w:sz w:val="22"/>
               </w:rPr>
             </w:pPr>
+            <w:r>
+              <w:rPr>
+                <w:rFonts w:ascii="Montserrat" w:eastAsia="Calibri" w:hAnsi="Montserrat" w:cs="Calibri"/>
+                <w:sz w:val="22"/>
+              </w:rPr>
+              <w:t>0.8871</w:t>
+            </w:r>
           </w:p>
         </w:tc>
         <w:tc>
@@ -753,20 +1262,21 @@
             <w:pPr>
               <w:spacing w:after="0" w:line="240" w:lineRule="auto"/>
               <w:rPr>
-                <w:rFonts w:ascii="Calibri" w:eastAsia="Calibri" w:hAnsi="Calibri" w:cs="Calibri"/>
+                <w:rFonts w:ascii="Montserrat" w:eastAsia="Calibri" w:hAnsi="Montserrat" w:cs="Calibri"/>
                 <w:sz w:val="22"/>
               </w:rPr>
             </w:pPr>
+            <w:r>
+              <w:rPr>
+                <w:rFonts w:ascii="Montserrat" w:eastAsia="Calibri" w:hAnsi="Montserrat" w:cs="Calibri"/>
+                <w:sz w:val="22"/>
+              </w:rPr>
+              <w:t>0.74840</w:t>
+            </w:r>
           </w:p>
         </w:tc>
       </w:tr>
       <w:tr>
-        <w:tblPrEx>
-          <w:tblCellMar>
-            <w:top w:w="0" w:type="dxa"/>
-            <w:bottom w:w="0" w:type="dxa"/>
-          </w:tblCellMar>
-        </w:tblPrEx>
         <w:trPr>
           <w:trHeight w:val="1"/>
         </w:trPr>
@@ -829,7 +1339,7 @@
             <w:pPr>
               <w:spacing w:after="0" w:line="240" w:lineRule="auto"/>
               <w:rPr>
-                <w:rFonts w:ascii="Calibri" w:eastAsia="Calibri" w:hAnsi="Calibri" w:cs="Calibri"/>
+                <w:rFonts w:ascii="Montserrat" w:eastAsia="Calibri" w:hAnsi="Montserrat" w:cs="Calibri"/>
                 <w:sz w:val="22"/>
               </w:rPr>
             </w:pPr>
@@ -854,7 +1364,7 @@
             <w:pPr>
               <w:spacing w:after="0" w:line="240" w:lineRule="auto"/>
               <w:rPr>
-                <w:rFonts w:ascii="Calibri" w:eastAsia="Calibri" w:hAnsi="Calibri" w:cs="Calibri"/>
+                <w:rFonts w:ascii="Montserrat" w:eastAsia="Calibri" w:hAnsi="Montserrat" w:cs="Calibri"/>
                 <w:sz w:val="22"/>
               </w:rPr>
             </w:pPr>
@@ -879,7 +1389,7 @@
             <w:pPr>
               <w:spacing w:after="0" w:line="240" w:lineRule="auto"/>
               <w:rPr>
-                <w:rFonts w:ascii="Calibri" w:eastAsia="Calibri" w:hAnsi="Calibri" w:cs="Calibri"/>
+                <w:rFonts w:ascii="Montserrat" w:eastAsia="Calibri" w:hAnsi="Montserrat" w:cs="Calibri"/>
                 <w:sz w:val="22"/>
               </w:rPr>
             </w:pPr>
@@ -904,7 +1414,7 @@
             <w:pPr>
               <w:spacing w:after="0" w:line="240" w:lineRule="auto"/>
               <w:rPr>
-                <w:rFonts w:ascii="Calibri" w:eastAsia="Calibri" w:hAnsi="Calibri" w:cs="Calibri"/>
+                <w:rFonts w:ascii="Montserrat" w:eastAsia="Calibri" w:hAnsi="Montserrat" w:cs="Calibri"/>
                 <w:sz w:val="22"/>
               </w:rPr>
             </w:pPr>
@@ -929,20 +1439,21 @@
             <w:pPr>
               <w:spacing w:after="0" w:line="240" w:lineRule="auto"/>
               <w:rPr>
-                <w:rFonts w:ascii="Calibri" w:eastAsia="Calibri" w:hAnsi="Calibri" w:cs="Calibri"/>
+                <w:rFonts w:ascii="Montserrat" w:eastAsia="Calibri" w:hAnsi="Montserrat" w:cs="Calibri"/>
                 <w:sz w:val="22"/>
               </w:rPr>
             </w:pPr>
+            <w:r>
+              <w:rPr>
+                <w:rFonts w:ascii="Montserrat" w:eastAsia="Calibri" w:hAnsi="Montserrat" w:cs="Calibri"/>
+                <w:sz w:val="22"/>
+              </w:rPr>
+              <w:t>0.72649</w:t>
+            </w:r>
           </w:p>
         </w:tc>
       </w:tr>
       <w:tr>
-        <w:tblPrEx>
-          <w:tblCellMar>
-            <w:top w:w="0" w:type="dxa"/>
-            <w:bottom w:w="0" w:type="dxa"/>
-          </w:tblCellMar>
-        </w:tblPrEx>
         <w:trPr>
           <w:trHeight w:val="1"/>
         </w:trPr>
@@ -1012,7 +1523,7 @@
             <w:pPr>
               <w:spacing w:after="0" w:line="240" w:lineRule="auto"/>
               <w:rPr>
-                <w:rFonts w:ascii="Calibri" w:eastAsia="Calibri" w:hAnsi="Calibri" w:cs="Calibri"/>
+                <w:rFonts w:ascii="Montserrat" w:eastAsia="Calibri" w:hAnsi="Montserrat" w:cs="Calibri"/>
                 <w:sz w:val="22"/>
               </w:rPr>
             </w:pPr>
@@ -1037,7 +1548,7 @@
             <w:pPr>
               <w:spacing w:after="0" w:line="240" w:lineRule="auto"/>
               <w:rPr>
-                <w:rFonts w:ascii="Calibri" w:eastAsia="Calibri" w:hAnsi="Calibri" w:cs="Calibri"/>
+                <w:rFonts w:ascii="Montserrat" w:eastAsia="Calibri" w:hAnsi="Montserrat" w:cs="Calibri"/>
                 <w:sz w:val="22"/>
               </w:rPr>
             </w:pPr>
@@ -1062,7 +1573,7 @@
             <w:pPr>
               <w:spacing w:after="0" w:line="240" w:lineRule="auto"/>
               <w:rPr>
-                <w:rFonts w:ascii="Calibri" w:eastAsia="Calibri" w:hAnsi="Calibri" w:cs="Calibri"/>
+                <w:rFonts w:ascii="Montserrat" w:eastAsia="Calibri" w:hAnsi="Montserrat" w:cs="Calibri"/>
                 <w:sz w:val="22"/>
               </w:rPr>
             </w:pPr>
@@ -1087,7 +1598,7 @@
             <w:pPr>
               <w:spacing w:after="0" w:line="240" w:lineRule="auto"/>
               <w:rPr>
-                <w:rFonts w:ascii="Calibri" w:eastAsia="Calibri" w:hAnsi="Calibri" w:cs="Calibri"/>
+                <w:rFonts w:ascii="Montserrat" w:eastAsia="Calibri" w:hAnsi="Montserrat" w:cs="Calibri"/>
                 <w:sz w:val="22"/>
               </w:rPr>
             </w:pPr>
@@ -1112,20 +1623,21 @@
             <w:pPr>
               <w:spacing w:after="0" w:line="240" w:lineRule="auto"/>
               <w:rPr>
-                <w:rFonts w:ascii="Calibri" w:eastAsia="Calibri" w:hAnsi="Calibri" w:cs="Calibri"/>
+                <w:rFonts w:ascii="Montserrat" w:eastAsia="Calibri" w:hAnsi="Montserrat" w:cs="Calibri"/>
                 <w:sz w:val="22"/>
               </w:rPr>
             </w:pPr>
+            <w:r>
+              <w:rPr>
+                <w:rFonts w:ascii="Montserrat" w:eastAsia="Calibri" w:hAnsi="Montserrat" w:cs="Calibri"/>
+                <w:sz w:val="22"/>
+              </w:rPr>
+              <w:t>0.71680</w:t>
+            </w:r>
           </w:p>
         </w:tc>
       </w:tr>
       <w:tr>
-        <w:tblPrEx>
-          <w:tblCellMar>
-            <w:top w:w="0" w:type="dxa"/>
-            <w:bottom w:w="0" w:type="dxa"/>
-          </w:tblCellMar>
-        </w:tblPrEx>
         <w:trPr>
           <w:trHeight w:val="1"/>
         </w:trPr>
@@ -1179,7 +1691,7 @@
             <w:pPr>
               <w:spacing w:after="0" w:line="240" w:lineRule="auto"/>
               <w:rPr>
-                <w:rFonts w:ascii="Calibri" w:eastAsia="Calibri" w:hAnsi="Calibri" w:cs="Calibri"/>
+                <w:rFonts w:ascii="Montserrat" w:eastAsia="Calibri" w:hAnsi="Montserrat" w:cs="Calibri"/>
                 <w:sz w:val="22"/>
               </w:rPr>
             </w:pPr>
@@ -1204,7 +1716,7 @@
             <w:pPr>
               <w:spacing w:after="0" w:line="240" w:lineRule="auto"/>
               <w:rPr>
-                <w:rFonts w:ascii="Calibri" w:eastAsia="Calibri" w:hAnsi="Calibri" w:cs="Calibri"/>
+                <w:rFonts w:ascii="Montserrat" w:eastAsia="Calibri" w:hAnsi="Montserrat" w:cs="Calibri"/>
                 <w:sz w:val="22"/>
               </w:rPr>
             </w:pPr>
@@ -1229,7 +1741,7 @@
             <w:pPr>
               <w:spacing w:after="0" w:line="240" w:lineRule="auto"/>
               <w:rPr>
-                <w:rFonts w:ascii="Calibri" w:eastAsia="Calibri" w:hAnsi="Calibri" w:cs="Calibri"/>
+                <w:rFonts w:ascii="Montserrat" w:eastAsia="Calibri" w:hAnsi="Montserrat" w:cs="Calibri"/>
                 <w:sz w:val="22"/>
               </w:rPr>
             </w:pPr>
@@ -1254,7 +1766,7 @@
             <w:pPr>
               <w:spacing w:after="0" w:line="240" w:lineRule="auto"/>
               <w:rPr>
-                <w:rFonts w:ascii="Calibri" w:eastAsia="Calibri" w:hAnsi="Calibri" w:cs="Calibri"/>
+                <w:rFonts w:ascii="Montserrat" w:eastAsia="Calibri" w:hAnsi="Montserrat" w:cs="Calibri"/>
                 <w:sz w:val="22"/>
               </w:rPr>
             </w:pPr>
@@ -1279,20 +1791,21 @@
             <w:pPr>
               <w:spacing w:after="0" w:line="240" w:lineRule="auto"/>
               <w:rPr>
-                <w:rFonts w:ascii="Calibri" w:eastAsia="Calibri" w:hAnsi="Calibri" w:cs="Calibri"/>
+                <w:rFonts w:ascii="Montserrat" w:eastAsia="Calibri" w:hAnsi="Montserrat" w:cs="Calibri"/>
                 <w:sz w:val="22"/>
               </w:rPr>
             </w:pPr>
+            <w:r>
+              <w:rPr>
+                <w:rFonts w:ascii="Montserrat" w:eastAsia="Calibri" w:hAnsi="Montserrat" w:cs="Calibri"/>
+                <w:sz w:val="22"/>
+              </w:rPr>
+              <w:t>0.76662</w:t>
+            </w:r>
           </w:p>
         </w:tc>
       </w:tr>
       <w:tr>
-        <w:tblPrEx>
-          <w:tblCellMar>
-            <w:top w:w="0" w:type="dxa"/>
-            <w:bottom w:w="0" w:type="dxa"/>
-          </w:tblCellMar>
-        </w:tblPrEx>
         <w:trPr>
           <w:trHeight w:val="1"/>
         </w:trPr>
@@ -1348,7 +1861,7 @@
             <w:pPr>
               <w:spacing w:after="0" w:line="240" w:lineRule="auto"/>
               <w:rPr>
-                <w:rFonts w:ascii="Calibri" w:eastAsia="Calibri" w:hAnsi="Calibri" w:cs="Calibri"/>
+                <w:rFonts w:ascii="Montserrat" w:eastAsia="Calibri" w:hAnsi="Montserrat" w:cs="Calibri"/>
                 <w:sz w:val="22"/>
               </w:rPr>
             </w:pPr>
@@ -1373,7 +1886,7 @@
             <w:pPr>
               <w:spacing w:after="0" w:line="240" w:lineRule="auto"/>
               <w:rPr>
-                <w:rFonts w:ascii="Calibri" w:eastAsia="Calibri" w:hAnsi="Calibri" w:cs="Calibri"/>
+                <w:rFonts w:ascii="Montserrat" w:eastAsia="Calibri" w:hAnsi="Montserrat" w:cs="Calibri"/>
                 <w:sz w:val="22"/>
               </w:rPr>
             </w:pPr>
@@ -1398,7 +1911,7 @@
             <w:pPr>
               <w:spacing w:after="0" w:line="240" w:lineRule="auto"/>
               <w:rPr>
-                <w:rFonts w:ascii="Calibri" w:eastAsia="Calibri" w:hAnsi="Calibri" w:cs="Calibri"/>
+                <w:rFonts w:ascii="Montserrat" w:eastAsia="Calibri" w:hAnsi="Montserrat" w:cs="Calibri"/>
                 <w:sz w:val="22"/>
               </w:rPr>
             </w:pPr>
@@ -1423,7 +1936,7 @@
             <w:pPr>
               <w:spacing w:after="0" w:line="240" w:lineRule="auto"/>
               <w:rPr>
-                <w:rFonts w:ascii="Calibri" w:eastAsia="Calibri" w:hAnsi="Calibri" w:cs="Calibri"/>
+                <w:rFonts w:ascii="Montserrat" w:eastAsia="Calibri" w:hAnsi="Montserrat" w:cs="Calibri"/>
                 <w:sz w:val="22"/>
               </w:rPr>
             </w:pPr>
@@ -1448,10 +1961,17 @@
             <w:pPr>
               <w:spacing w:after="0" w:line="240" w:lineRule="auto"/>
               <w:rPr>
-                <w:rFonts w:ascii="Calibri" w:eastAsia="Calibri" w:hAnsi="Calibri" w:cs="Calibri"/>
+                <w:rFonts w:ascii="Montserrat" w:eastAsia="Calibri" w:hAnsi="Montserrat" w:cs="Calibri"/>
                 <w:sz w:val="22"/>
               </w:rPr>
             </w:pPr>
+            <w:r>
+              <w:rPr>
+                <w:rFonts w:ascii="Montserrat" w:eastAsia="Calibri" w:hAnsi="Montserrat" w:cs="Calibri"/>
+                <w:sz w:val="22"/>
+              </w:rPr>
+              <w:t>0.75518</w:t>
+            </w:r>
           </w:p>
         </w:tc>
       </w:tr>
@@ -1518,6 +2038,7 @@
     <w:p>
       <w:pPr>
         <w:spacing w:after="0" w:line="276" w:lineRule="auto"/>
+        <w:ind w:firstLine="708"/>
         <w:jc w:val="both"/>
         <w:rPr>
           <w:rFonts w:ascii="Montserrat" w:eastAsia="Arial" w:hAnsi="Montserrat" w:cs="Arial"/>
@@ -1628,6 +2149,7 @@
     <w:p>
       <w:pPr>
         <w:spacing w:after="0" w:line="276" w:lineRule="auto"/>
+        <w:ind w:firstLine="708"/>
         <w:jc w:val="both"/>
         <w:rPr>
           <w:rFonts w:ascii="Montserrat" w:eastAsia="Arial" w:hAnsi="Montserrat" w:cs="Arial"/>
@@ -1810,6 +2332,7 @@
     <w:p>
       <w:pPr>
         <w:spacing w:after="0" w:line="276" w:lineRule="auto"/>
+        <w:ind w:firstLine="708"/>
         <w:jc w:val="both"/>
         <w:rPr>
           <w:rFonts w:ascii="Montserrat" w:eastAsia="Arial" w:hAnsi="Montserrat" w:cs="Arial"/>
@@ -2004,6 +2527,7 @@
     <w:p>
       <w:pPr>
         <w:spacing w:after="0" w:line="276" w:lineRule="auto"/>
+        <w:ind w:firstLine="708"/>
         <w:jc w:val="both"/>
         <w:rPr>
           <w:rFonts w:ascii="Montserrat" w:eastAsia="Arial" w:hAnsi="Montserrat" w:cs="Arial"/>
@@ -2070,6 +2594,7 @@
     <w:p>
       <w:pPr>
         <w:spacing w:after="0" w:line="276" w:lineRule="auto"/>
+        <w:ind w:firstLine="708"/>
         <w:jc w:val="both"/>
         <w:rPr>
           <w:rFonts w:ascii="Montserrat" w:eastAsia="Arial" w:hAnsi="Montserrat" w:cs="Arial"/>
@@ -2133,13 +2658,14 @@
         <w:rPr>
           <w:rFonts w:ascii="Montserrat" w:eastAsia="Arial" w:hAnsi="Montserrat" w:cs="Arial"/>
           <w:sz w:val="22"/>
-          <w:lang w:val="en-US"/>
-        </w:rPr>
-      </w:pPr>
-    </w:p>
-    <w:p>
-      <w:pPr>
-        <w:spacing w:after="0" w:line="276" w:lineRule="auto"/>
+          <w:lang w:val="es-ES"/>
+        </w:rPr>
+      </w:pPr>
+    </w:p>
+    <w:p>
+      <w:pPr>
+        <w:spacing w:after="0" w:line="276" w:lineRule="auto"/>
+        <w:ind w:firstLine="708"/>
         <w:jc w:val="both"/>
         <w:rPr>
           <w:rFonts w:ascii="Montserrat" w:eastAsia="Arial" w:hAnsi="Montserrat" w:cs="Arial"/>
@@ -2161,23 +2687,7 @@
           <w:sz w:val="22"/>
           <w:lang w:val="es-ES"/>
         </w:rPr>
-        <w:t xml:space="preserve"> hicimos primero </w:t>
-      </w:r>
-      <w:r>
-        <w:rPr>
-          <w:rFonts w:ascii="Montserrat" w:eastAsia="Arial" w:hAnsi="Montserrat" w:cs="Arial"/>
-          <w:sz w:val="22"/>
-          <w:lang w:val="es-ES"/>
-        </w:rPr>
-        <w:t xml:space="preserve">también </w:t>
-      </w:r>
-      <w:r>
-        <w:rPr>
-          <w:rFonts w:ascii="Montserrat" w:eastAsia="Arial" w:hAnsi="Montserrat" w:cs="Arial"/>
-          <w:sz w:val="22"/>
-          <w:lang w:val="es-ES"/>
-        </w:rPr>
-        <w:t xml:space="preserve">una búsqueda de los </w:t>
+        <w:t xml:space="preserve"> hicimos primero también una búsqueda de los </w:t>
       </w:r>
       <w:proofErr w:type="spellStart"/>
       <w:r>
@@ -2213,15 +2723,7 @@
           <w:sz w:val="22"/>
           <w:lang w:val="es-ES"/>
         </w:rPr>
-        <w:t xml:space="preserve"> Forest</w:t>
-      </w:r>
-      <w:r>
-        <w:rPr>
-          <w:rFonts w:ascii="Montserrat" w:eastAsia="Arial" w:hAnsi="Montserrat" w:cs="Arial"/>
-          <w:sz w:val="22"/>
-          <w:lang w:val="es-ES"/>
-        </w:rPr>
-        <w:t xml:space="preserve">, para hacer un </w:t>
+        <w:t xml:space="preserve"> Forest, para hacer un </w:t>
       </w:r>
       <w:proofErr w:type="spellStart"/>
       <w:r>
@@ -2329,15 +2831,7 @@
           <w:sz w:val="22"/>
           <w:lang w:val="es-ES"/>
         </w:rPr>
-        <w:t>, y entre la lematización o no.</w:t>
-      </w:r>
-      <w:r>
-        <w:rPr>
-          <w:rFonts w:ascii="Montserrat" w:eastAsia="Arial" w:hAnsi="Montserrat" w:cs="Arial"/>
-          <w:sz w:val="22"/>
-          <w:lang w:val="es-ES"/>
-        </w:rPr>
-        <w:t xml:space="preserve"> Sin embargo, esa búsqueda estaba muy lenta, así decidimos tomar soló 10% del conjunto de entrenamiento para optimizar esos </w:t>
+        <w:t xml:space="preserve">, y entre la lematización o no. Sin embargo, esa búsqueda estaba muy lenta, así decidimos tomar soló 10% del conjunto de entrenamiento para optimizar esos </w:t>
       </w:r>
       <w:proofErr w:type="spellStart"/>
       <w:r>
@@ -2372,6 +2866,7 @@
     <w:p>
       <w:pPr>
         <w:spacing w:after="0" w:line="276" w:lineRule="auto"/>
+        <w:ind w:firstLine="708"/>
         <w:jc w:val="both"/>
         <w:rPr>
           <w:rFonts w:ascii="Montserrat" w:eastAsia="Arial" w:hAnsi="Montserrat" w:cs="Arial"/>
@@ -2439,23 +2934,7 @@
           <w:sz w:val="22"/>
           <w:lang w:val="es-ES"/>
         </w:rPr>
-        <w:t xml:space="preserve"> Forest</w:t>
-      </w:r>
-      <w:r>
-        <w:rPr>
-          <w:rFonts w:ascii="Montserrat" w:eastAsia="Arial" w:hAnsi="Montserrat" w:cs="Arial"/>
-          <w:sz w:val="22"/>
-          <w:lang w:val="es-ES"/>
-        </w:rPr>
-        <w:t xml:space="preserve">, es decir </w:t>
-      </w:r>
-      <w:r>
-        <w:rPr>
-          <w:rFonts w:ascii="Montserrat" w:eastAsia="Arial" w:hAnsi="Montserrat" w:cs="Arial"/>
-          <w:sz w:val="22"/>
-          <w:lang w:val="es-ES"/>
-        </w:rPr>
-        <w:t xml:space="preserve">los parámetros </w:t>
+        <w:t xml:space="preserve"> Forest, es decir los parámetros </w:t>
       </w:r>
       <w:proofErr w:type="spellStart"/>
       <w:r>
@@ -2581,23 +3060,7 @@
           <w:sz w:val="22"/>
           <w:lang w:val="es-ES"/>
         </w:rPr>
-        <w:t xml:space="preserve">. </w:t>
-      </w:r>
-      <w:r>
-        <w:rPr>
-          <w:rFonts w:ascii="Montserrat" w:eastAsia="Arial" w:hAnsi="Montserrat" w:cs="Arial"/>
-          <w:sz w:val="22"/>
-          <w:lang w:val="es-ES"/>
-        </w:rPr>
-        <w:t xml:space="preserve"> </w:t>
-      </w:r>
-      <w:r>
-        <w:rPr>
-          <w:rFonts w:ascii="Montserrat" w:eastAsia="Arial" w:hAnsi="Montserrat" w:cs="Arial"/>
-          <w:sz w:val="22"/>
-          <w:lang w:val="es-ES"/>
-        </w:rPr>
-        <w:t>Tuvimos los conjuntos enteros para ese entrenamiento, no reducidos, para obtener los mejores resultados posibles, pero el entrenamiento estaba bastante largo.</w:t>
+        <w:t>.  Tuvimos los conjuntos enteros para ese entrenamiento, no reducidos, para obtener los mejores resultados posibles, pero el entrenamiento estaba bastante largo.</w:t>
       </w:r>
     </w:p>
     <w:p>
@@ -2614,6 +3077,7 @@
     <w:p>
       <w:pPr>
         <w:spacing w:after="0" w:line="276" w:lineRule="auto"/>
+        <w:ind w:firstLine="708"/>
         <w:jc w:val="both"/>
         <w:rPr>
           <w:rFonts w:ascii="Montserrat" w:eastAsia="Arial" w:hAnsi="Montserrat" w:cs="Arial"/>
@@ -2663,23 +3127,7 @@
           <w:sz w:val="22"/>
           <w:lang w:val="es-ES"/>
         </w:rPr>
-        <w:t xml:space="preserve"> para el conjunto de entrenamiento</w:t>
-      </w:r>
-      <w:r>
-        <w:rPr>
-          <w:rFonts w:ascii="Montserrat" w:eastAsia="Arial" w:hAnsi="Montserrat" w:cs="Arial"/>
-          <w:sz w:val="22"/>
-          <w:lang w:val="es-ES"/>
-        </w:rPr>
-        <w:t>)</w:t>
-      </w:r>
-      <w:r>
-        <w:rPr>
-          <w:rFonts w:ascii="Montserrat" w:eastAsia="Arial" w:hAnsi="Montserrat" w:cs="Arial"/>
-          <w:sz w:val="22"/>
-          <w:lang w:val="es-ES"/>
-        </w:rPr>
-        <w:t>.</w:t>
+        <w:t xml:space="preserve"> para el conjunto de entrenamiento).</w:t>
       </w:r>
     </w:p>
     <w:p>
@@ -2696,6 +3144,7 @@
     <w:p>
       <w:pPr>
         <w:spacing w:after="0" w:line="276" w:lineRule="auto"/>
+        <w:ind w:firstLine="708"/>
         <w:jc w:val="both"/>
         <w:rPr>
           <w:rFonts w:ascii="Montserrat" w:eastAsia="Arial" w:hAnsi="Montserrat" w:cs="Arial"/>
@@ -2717,55 +3166,7 @@
           <w:sz w:val="22"/>
           <w:lang w:val="es-ES"/>
         </w:rPr>
-        <w:t xml:space="preserve">astante </w:t>
-      </w:r>
-      <w:r>
-        <w:rPr>
-          <w:rFonts w:ascii="Montserrat" w:eastAsia="Arial" w:hAnsi="Montserrat" w:cs="Arial"/>
-          <w:sz w:val="22"/>
-          <w:lang w:val="es-ES"/>
-        </w:rPr>
-        <w:t>lento</w:t>
-      </w:r>
-      <w:r>
-        <w:rPr>
-          <w:rFonts w:ascii="Montserrat" w:eastAsia="Arial" w:hAnsi="Montserrat" w:cs="Arial"/>
-          <w:sz w:val="22"/>
-          <w:lang w:val="es-ES"/>
-        </w:rPr>
-        <w:t xml:space="preserve"> y resultados</w:t>
-      </w:r>
-      <w:r>
-        <w:rPr>
-          <w:rFonts w:ascii="Montserrat" w:eastAsia="Arial" w:hAnsi="Montserrat" w:cs="Arial"/>
-          <w:sz w:val="22"/>
-          <w:lang w:val="es-ES"/>
-        </w:rPr>
-        <w:t xml:space="preserve"> medios</w:t>
-      </w:r>
-      <w:r>
-        <w:rPr>
-          <w:rFonts w:ascii="Montserrat" w:eastAsia="Arial" w:hAnsi="Montserrat" w:cs="Arial"/>
-          <w:sz w:val="22"/>
-          <w:lang w:val="es-ES"/>
-        </w:rPr>
-        <w:t xml:space="preserve">, </w:t>
-      </w:r>
-      <w:r>
-        <w:rPr>
-          <w:rFonts w:ascii="Montserrat" w:eastAsia="Arial" w:hAnsi="Montserrat" w:cs="Arial"/>
-          <w:sz w:val="22"/>
-          <w:lang w:val="es-ES"/>
-        </w:rPr>
-        <w:t>entonces hemos rápidamente abandonado ese modelo para enfocar nosotros sobre un modelo mejor</w:t>
-      </w:r>
-      <w:r>
-        <w:rPr>
-          <w:rFonts w:ascii="Montserrat" w:eastAsia="Arial" w:hAnsi="Montserrat" w:cs="Arial"/>
-          <w:sz w:val="22"/>
-          <w:lang w:val="es-ES"/>
-        </w:rPr>
-        <w:t>.</w:t>
+        <w:t>astante lento y resultados medios, entonces hemos rápidamente abandonado ese modelo para enfocar nosotros sobre un modelo mejor.</w:t>
       </w:r>
     </w:p>
     <w:p>
@@ -2819,13 +3220,14 @@
         <w:rPr>
           <w:rFonts w:ascii="Montserrat" w:eastAsia="Arial" w:hAnsi="Montserrat" w:cs="Arial"/>
           <w:sz w:val="22"/>
-          <w:lang w:val="en-US"/>
-        </w:rPr>
-      </w:pPr>
-    </w:p>
-    <w:p>
-      <w:pPr>
-        <w:spacing w:after="0" w:line="276" w:lineRule="auto"/>
+          <w:lang w:val="es-ES"/>
+        </w:rPr>
+      </w:pPr>
+    </w:p>
+    <w:p>
+      <w:pPr>
+        <w:spacing w:after="0" w:line="276" w:lineRule="auto"/>
+        <w:ind w:firstLine="708"/>
         <w:jc w:val="both"/>
         <w:rPr>
           <w:rFonts w:ascii="Montserrat" w:eastAsia="Arial" w:hAnsi="Montserrat" w:cs="Arial"/>
@@ -2839,40 +3241,363 @@
           <w:sz w:val="22"/>
           <w:lang w:val="es-ES"/>
         </w:rPr>
+        <w:t xml:space="preserve">Para ese </w:t>
+      </w:r>
+      <w:r>
+        <w:rPr>
+          <w:rFonts w:ascii="Montserrat" w:eastAsia="Arial" w:hAnsi="Montserrat" w:cs="Arial"/>
+          <w:sz w:val="22"/>
+          <w:lang w:val="es-ES"/>
+        </w:rPr>
+        <w:t>modelo</w:t>
+      </w:r>
+      <w:r>
+        <w:rPr>
+          <w:rFonts w:ascii="Montserrat" w:eastAsia="Arial" w:hAnsi="Montserrat" w:cs="Arial"/>
+          <w:sz w:val="22"/>
+          <w:lang w:val="es-ES"/>
+        </w:rPr>
+        <w:t>,</w:t>
+      </w:r>
+      <w:r>
+        <w:rPr>
+          <w:rFonts w:ascii="Montserrat" w:eastAsia="Arial" w:hAnsi="Montserrat" w:cs="Arial"/>
+          <w:sz w:val="22"/>
+          <w:lang w:val="es-ES"/>
+        </w:rPr>
+        <w:t xml:space="preserve"> </w:t>
+      </w:r>
+      <w:r>
+        <w:rPr>
+          <w:rFonts w:ascii="Montserrat" w:eastAsia="Arial" w:hAnsi="Montserrat" w:cs="Arial"/>
+          <w:sz w:val="22"/>
+          <w:lang w:val="es-ES"/>
+        </w:rPr>
+        <w:t xml:space="preserve">no hicimos una búsqueda de los </w:t>
+      </w:r>
+      <w:proofErr w:type="spellStart"/>
+      <w:r>
+        <w:rPr>
+          <w:rFonts w:ascii="Montserrat" w:eastAsia="Arial" w:hAnsi="Montserrat" w:cs="Arial"/>
+          <w:sz w:val="22"/>
+          <w:lang w:val="es-ES"/>
+        </w:rPr>
+        <w:t>hiperparámetros</w:t>
+      </w:r>
+      <w:proofErr w:type="spellEnd"/>
+      <w:r>
+        <w:rPr>
+          <w:rFonts w:ascii="Montserrat" w:eastAsia="Arial" w:hAnsi="Montserrat" w:cs="Arial"/>
+          <w:sz w:val="22"/>
+          <w:lang w:val="es-ES"/>
+        </w:rPr>
+        <w:t xml:space="preserve"> optimizados para vectorizar las criticas cinematográficas, porque estaba tan lento y consumidor para nuestros ordenadores que estaba imposible tener resultados. </w:t>
+      </w:r>
+    </w:p>
+    <w:p>
+      <w:pPr>
+        <w:spacing w:after="0" w:line="276" w:lineRule="auto"/>
+        <w:jc w:val="both"/>
+        <w:rPr>
+          <w:rFonts w:ascii="Montserrat" w:eastAsia="Arial" w:hAnsi="Montserrat" w:cs="Arial"/>
+          <w:sz w:val="22"/>
+          <w:lang w:val="es-ES"/>
+        </w:rPr>
+      </w:pPr>
+    </w:p>
+    <w:p>
+      <w:pPr>
+        <w:spacing w:after="0" w:line="276" w:lineRule="auto"/>
+        <w:ind w:firstLine="708"/>
+        <w:jc w:val="both"/>
+        <w:rPr>
+          <w:rFonts w:ascii="Montserrat" w:eastAsia="Arial" w:hAnsi="Montserrat" w:cs="Arial"/>
+          <w:sz w:val="22"/>
+          <w:lang w:val="es-ES"/>
+        </w:rPr>
+      </w:pPr>
+      <w:r>
+        <w:rPr>
+          <w:rFonts w:ascii="Montserrat" w:eastAsia="Arial" w:hAnsi="Montserrat" w:cs="Arial"/>
+          <w:sz w:val="22"/>
+          <w:lang w:val="es-ES"/>
+        </w:rPr>
+        <w:t xml:space="preserve">Entonces, hicimos dos versiones: una sin lematización y una con para analizar la diferencia entre ambos. </w:t>
+      </w:r>
+    </w:p>
+    <w:p>
+      <w:pPr>
+        <w:spacing w:after="0" w:line="276" w:lineRule="auto"/>
+        <w:jc w:val="both"/>
+        <w:rPr>
+          <w:rFonts w:ascii="Montserrat" w:eastAsia="Arial" w:hAnsi="Montserrat" w:cs="Arial"/>
+          <w:sz w:val="22"/>
+          <w:lang w:val="es-ES"/>
+        </w:rPr>
+      </w:pPr>
+    </w:p>
+    <w:p>
+      <w:pPr>
+        <w:spacing w:after="0" w:line="276" w:lineRule="auto"/>
+        <w:ind w:firstLine="708"/>
+        <w:jc w:val="both"/>
+        <w:rPr>
+          <w:rFonts w:ascii="Montserrat" w:eastAsia="Arial" w:hAnsi="Montserrat" w:cs="Arial"/>
+          <w:sz w:val="22"/>
+          <w:lang w:val="es-ES"/>
+        </w:rPr>
+      </w:pPr>
+      <w:r>
+        <w:rPr>
+          <w:rFonts w:ascii="Montserrat" w:eastAsia="Arial" w:hAnsi="Montserrat" w:cs="Arial"/>
+          <w:sz w:val="22"/>
+          <w:lang w:val="es-ES"/>
+        </w:rPr>
+        <w:t xml:space="preserve">Por eso, para cada versión, </w:t>
+      </w:r>
+      <w:r>
+        <w:rPr>
+          <w:rFonts w:ascii="Montserrat" w:eastAsia="Arial" w:hAnsi="Montserrat" w:cs="Arial"/>
+          <w:sz w:val="22"/>
+          <w:lang w:val="es-ES"/>
+        </w:rPr>
+        <w:t xml:space="preserve">busquemos los </w:t>
+      </w:r>
+      <w:proofErr w:type="spellStart"/>
+      <w:r>
+        <w:rPr>
+          <w:rFonts w:ascii="Montserrat" w:eastAsia="Arial" w:hAnsi="Montserrat" w:cs="Arial"/>
+          <w:sz w:val="22"/>
+          <w:lang w:val="es-ES"/>
+        </w:rPr>
+        <w:t>hiperparámetros</w:t>
+      </w:r>
+      <w:proofErr w:type="spellEnd"/>
+      <w:r>
+        <w:rPr>
+          <w:rFonts w:ascii="Montserrat" w:eastAsia="Arial" w:hAnsi="Montserrat" w:cs="Arial"/>
+          <w:sz w:val="22"/>
+          <w:lang w:val="es-ES"/>
+        </w:rPr>
+        <w:t xml:space="preserve"> optimizados del modelo de </w:t>
+      </w:r>
+      <w:proofErr w:type="spellStart"/>
+      <w:r>
+        <w:rPr>
+          <w:rFonts w:ascii="Montserrat" w:eastAsia="Arial" w:hAnsi="Montserrat" w:cs="Arial"/>
+          <w:sz w:val="22"/>
+          <w:lang w:val="es-ES"/>
+        </w:rPr>
+        <w:t>XGBoost</w:t>
+      </w:r>
+      <w:proofErr w:type="spellEnd"/>
+      <w:r>
+        <w:rPr>
+          <w:rFonts w:ascii="Montserrat" w:eastAsia="Arial" w:hAnsi="Montserrat" w:cs="Arial"/>
+          <w:sz w:val="22"/>
+          <w:lang w:val="es-ES"/>
+        </w:rPr>
+        <w:t xml:space="preserve">, es decir los parámetros </w:t>
+      </w:r>
+      <w:proofErr w:type="spellStart"/>
+      <w:r>
+        <w:rPr>
+          <w:rFonts w:ascii="Montserrat" w:eastAsia="Arial" w:hAnsi="Montserrat" w:cs="Arial"/>
+          <w:sz w:val="22"/>
+          <w:lang w:val="es-ES"/>
+        </w:rPr>
+        <w:t>n_estimators</w:t>
+      </w:r>
+      <w:proofErr w:type="spellEnd"/>
+      <w:r>
+        <w:rPr>
+          <w:rFonts w:ascii="Montserrat" w:eastAsia="Arial" w:hAnsi="Montserrat" w:cs="Arial"/>
+          <w:sz w:val="22"/>
+          <w:lang w:val="es-ES"/>
+        </w:rPr>
+        <w:t xml:space="preserve">, </w:t>
+      </w:r>
+      <w:proofErr w:type="spellStart"/>
+      <w:r>
+        <w:rPr>
+          <w:rFonts w:ascii="Montserrat" w:eastAsia="Arial" w:hAnsi="Montserrat" w:cs="Arial"/>
+          <w:sz w:val="22"/>
+          <w:lang w:val="es-ES"/>
+        </w:rPr>
+        <w:t>max_depth</w:t>
+      </w:r>
+      <w:proofErr w:type="spellEnd"/>
+      <w:r>
+        <w:rPr>
+          <w:rFonts w:ascii="Montserrat" w:eastAsia="Arial" w:hAnsi="Montserrat" w:cs="Arial"/>
+          <w:sz w:val="22"/>
+          <w:lang w:val="es-ES"/>
+        </w:rPr>
+        <w:t xml:space="preserve">, </w:t>
+      </w:r>
+      <w:proofErr w:type="spellStart"/>
+      <w:r>
+        <w:rPr>
+          <w:rFonts w:ascii="Montserrat" w:eastAsia="Arial" w:hAnsi="Montserrat" w:cs="Arial"/>
+          <w:sz w:val="22"/>
+          <w:lang w:val="es-ES"/>
+        </w:rPr>
+        <w:t>learning_rate</w:t>
+      </w:r>
+      <w:proofErr w:type="spellEnd"/>
+      <w:r>
+        <w:rPr>
+          <w:rFonts w:ascii="Montserrat" w:eastAsia="Arial" w:hAnsi="Montserrat" w:cs="Arial"/>
+          <w:sz w:val="22"/>
+          <w:lang w:val="es-ES"/>
+        </w:rPr>
+        <w:t xml:space="preserve">, </w:t>
+      </w:r>
+      <w:r>
+        <w:rPr>
+          <w:rFonts w:ascii="Montserrat" w:eastAsia="Arial" w:hAnsi="Montserrat" w:cs="Arial"/>
+          <w:sz w:val="22"/>
+          <w:lang w:val="es-ES"/>
+        </w:rPr>
+        <w:t xml:space="preserve">gamma, </w:t>
+      </w:r>
+      <w:proofErr w:type="spellStart"/>
+      <w:r>
+        <w:rPr>
+          <w:rFonts w:ascii="Montserrat" w:eastAsia="Arial" w:hAnsi="Montserrat" w:cs="Arial"/>
+          <w:sz w:val="22"/>
+          <w:lang w:val="es-ES"/>
+        </w:rPr>
+        <w:t>subsample</w:t>
+      </w:r>
+      <w:proofErr w:type="spellEnd"/>
+      <w:r>
+        <w:rPr>
+          <w:rFonts w:ascii="Montserrat" w:eastAsia="Arial" w:hAnsi="Montserrat" w:cs="Arial"/>
+          <w:sz w:val="22"/>
+          <w:lang w:val="es-ES"/>
+        </w:rPr>
+        <w:t xml:space="preserve"> et </w:t>
+      </w:r>
+      <w:proofErr w:type="spellStart"/>
+      <w:r>
+        <w:rPr>
+          <w:rFonts w:ascii="Montserrat" w:eastAsia="Arial" w:hAnsi="Montserrat" w:cs="Arial"/>
+          <w:sz w:val="22"/>
+          <w:lang w:val="es-ES"/>
+        </w:rPr>
+        <w:t>colsample_bytree</w:t>
+      </w:r>
+      <w:proofErr w:type="spellEnd"/>
+      <w:r>
+        <w:rPr>
+          <w:rFonts w:ascii="Montserrat" w:eastAsia="Arial" w:hAnsi="Montserrat" w:cs="Arial"/>
+          <w:sz w:val="22"/>
+          <w:lang w:val="es-ES"/>
+        </w:rPr>
+        <w:t xml:space="preserve">, con un </w:t>
+      </w:r>
+      <w:proofErr w:type="spellStart"/>
+      <w:r>
+        <w:rPr>
+          <w:rFonts w:ascii="Montserrat" w:eastAsia="Arial" w:hAnsi="Montserrat" w:cs="Arial"/>
+          <w:sz w:val="22"/>
+          <w:lang w:val="es-ES"/>
+        </w:rPr>
+        <w:t>Randomized</w:t>
+      </w:r>
+      <w:proofErr w:type="spellEnd"/>
+      <w:r>
+        <w:rPr>
+          <w:rFonts w:ascii="Montserrat" w:eastAsia="Arial" w:hAnsi="Montserrat" w:cs="Arial"/>
+          <w:sz w:val="22"/>
+          <w:lang w:val="es-ES"/>
+        </w:rPr>
+        <w:t xml:space="preserve"> </w:t>
+      </w:r>
+      <w:proofErr w:type="spellStart"/>
+      <w:r>
+        <w:rPr>
+          <w:rFonts w:ascii="Montserrat" w:eastAsia="Arial" w:hAnsi="Montserrat" w:cs="Arial"/>
+          <w:sz w:val="22"/>
+          <w:lang w:val="es-ES"/>
+        </w:rPr>
+        <w:t>Search</w:t>
+      </w:r>
+      <w:proofErr w:type="spellEnd"/>
+      <w:r>
+        <w:rPr>
+          <w:rFonts w:ascii="Montserrat" w:eastAsia="Arial" w:hAnsi="Montserrat" w:cs="Arial"/>
+          <w:sz w:val="22"/>
+          <w:lang w:val="es-ES"/>
+        </w:rPr>
+        <w:t xml:space="preserve">.  Tuvimos </w:t>
+      </w:r>
+      <w:r>
+        <w:rPr>
+          <w:rFonts w:ascii="Montserrat" w:eastAsia="Arial" w:hAnsi="Montserrat" w:cs="Arial"/>
+          <w:sz w:val="22"/>
+          <w:lang w:val="es-ES"/>
+        </w:rPr>
+        <w:t>para ese entrenamiento un conjunto reducido para obtener resultados en un tiempo razonable (que fue todavía de algunas horas…).</w:t>
+      </w:r>
+    </w:p>
+    <w:p>
+      <w:pPr>
+        <w:spacing w:after="0" w:line="276" w:lineRule="auto"/>
+        <w:jc w:val="both"/>
+        <w:rPr>
+          <w:rFonts w:ascii="Montserrat" w:eastAsia="Arial" w:hAnsi="Montserrat" w:cs="Arial"/>
+          <w:sz w:val="22"/>
+          <w:lang w:val="es-ES"/>
+        </w:rPr>
+      </w:pPr>
+      <w:r>
+        <w:rPr>
+          <w:rFonts w:ascii="Montserrat" w:eastAsia="Arial" w:hAnsi="Montserrat" w:cs="Arial"/>
+          <w:sz w:val="22"/>
+          <w:lang w:val="es-ES"/>
+        </w:rPr>
+        <w:t xml:space="preserve"> </w:t>
+      </w:r>
+    </w:p>
+    <w:p>
+      <w:pPr>
+        <w:spacing w:after="0" w:line="276" w:lineRule="auto"/>
+        <w:ind w:firstLine="708"/>
+        <w:jc w:val="both"/>
+        <w:rPr>
+          <w:rFonts w:ascii="Montserrat" w:eastAsia="Arial" w:hAnsi="Montserrat" w:cs="Arial"/>
+          <w:sz w:val="22"/>
+          <w:lang w:val="es-ES"/>
+        </w:rPr>
+      </w:pPr>
+      <w:r>
+        <w:rPr>
+          <w:rFonts w:ascii="Montserrat" w:eastAsia="Arial" w:hAnsi="Montserrat" w:cs="Arial"/>
+          <w:sz w:val="22"/>
+          <w:lang w:val="es-ES"/>
+        </w:rPr>
         <w:lastRenderedPageBreak/>
-        <w:t xml:space="preserve">Para ese </w:t>
-      </w:r>
-      <w:r>
-        <w:rPr>
-          <w:rFonts w:ascii="Montserrat" w:eastAsia="Arial" w:hAnsi="Montserrat" w:cs="Arial"/>
-          <w:sz w:val="22"/>
-          <w:lang w:val="es-ES"/>
-        </w:rPr>
-        <w:t>modelo</w:t>
-      </w:r>
-      <w:r>
-        <w:rPr>
-          <w:rFonts w:ascii="Montserrat" w:eastAsia="Arial" w:hAnsi="Montserrat" w:cs="Arial"/>
-          <w:sz w:val="22"/>
-          <w:lang w:val="es-ES"/>
-        </w:rPr>
-        <w:t>,</w:t>
-      </w:r>
-      <w:r>
-        <w:rPr>
-          <w:rFonts w:ascii="Montserrat" w:eastAsia="Arial" w:hAnsi="Montserrat" w:cs="Arial"/>
-          <w:sz w:val="22"/>
-          <w:lang w:val="es-ES"/>
-        </w:rPr>
-        <w:t xml:space="preserve"> </w:t>
-      </w:r>
-      <w:r>
-        <w:rPr>
-          <w:rFonts w:ascii="Montserrat" w:eastAsia="Arial" w:hAnsi="Montserrat" w:cs="Arial"/>
-          <w:sz w:val="22"/>
-          <w:lang w:val="es-ES"/>
-        </w:rPr>
-        <w:t xml:space="preserve">no hicimos una búsqueda de los </w:t>
+        <w:t xml:space="preserve">Después, pudimos hacer una predicción del conjunto final con ese modelo optimizado y entrenado sobre los buenos conjuntos (lematizados o no, según la configuración del </w:t>
+      </w:r>
+      <w:proofErr w:type="spellStart"/>
+      <w:r>
+        <w:rPr>
+          <w:rFonts w:ascii="Montserrat" w:eastAsia="Arial" w:hAnsi="Montserrat" w:cs="Arial"/>
+          <w:sz w:val="22"/>
+          <w:lang w:val="es-ES"/>
+        </w:rPr>
+        <w:t>vectorizer</w:t>
+      </w:r>
+      <w:proofErr w:type="spellEnd"/>
+      <w:r>
+        <w:rPr>
+          <w:rFonts w:ascii="Montserrat" w:eastAsia="Arial" w:hAnsi="Montserrat" w:cs="Arial"/>
+          <w:sz w:val="22"/>
+          <w:lang w:val="es-ES"/>
+        </w:rPr>
+        <w:t xml:space="preserve">, y con los mejores </w:t>
       </w:r>
       <w:proofErr w:type="spellStart"/>
       <w:r>
@@ -2890,7 +3615,7 @@
           <w:sz w:val="22"/>
           <w:lang w:val="es-ES"/>
         </w:rPr>
-        <w:t xml:space="preserve"> optimizados para vectorizar las criticas cinematográficas, porque estaba tan lento y consumidor para nuestros ordenadores que estaba imposible tener resultados. </w:t>
+        <w:t xml:space="preserve"> para el conjunto de entrenamiento).</w:t>
       </w:r>
     </w:p>
     <w:p>
@@ -2907,326 +3632,7 @@
     <w:p>
       <w:pPr>
         <w:spacing w:after="0" w:line="276" w:lineRule="auto"/>
-        <w:jc w:val="both"/>
-        <w:rPr>
-          <w:rFonts w:ascii="Montserrat" w:eastAsia="Arial" w:hAnsi="Montserrat" w:cs="Arial"/>
-          <w:sz w:val="22"/>
-          <w:lang w:val="es-ES"/>
-        </w:rPr>
-      </w:pPr>
-      <w:r>
-        <w:rPr>
-          <w:rFonts w:ascii="Montserrat" w:eastAsia="Arial" w:hAnsi="Montserrat" w:cs="Arial"/>
-          <w:sz w:val="22"/>
-          <w:lang w:val="es-ES"/>
-        </w:rPr>
-        <w:t xml:space="preserve">Entonces, hicimos dos versiones: una sin lematización y una con para analizar la diferencia entre ambos. </w:t>
-      </w:r>
-    </w:p>
-    <w:p>
-      <w:pPr>
-        <w:spacing w:after="0" w:line="276" w:lineRule="auto"/>
-        <w:jc w:val="both"/>
-        <w:rPr>
-          <w:rFonts w:ascii="Montserrat" w:eastAsia="Arial" w:hAnsi="Montserrat" w:cs="Arial"/>
-          <w:sz w:val="22"/>
-          <w:lang w:val="es-ES"/>
-        </w:rPr>
-      </w:pPr>
-    </w:p>
-    <w:p>
-      <w:pPr>
-        <w:spacing w:after="0" w:line="276" w:lineRule="auto"/>
-        <w:jc w:val="both"/>
-        <w:rPr>
-          <w:rFonts w:ascii="Montserrat" w:eastAsia="Arial" w:hAnsi="Montserrat" w:cs="Arial"/>
-          <w:sz w:val="22"/>
-          <w:lang w:val="es-ES"/>
-        </w:rPr>
-      </w:pPr>
-      <w:r>
-        <w:rPr>
-          <w:rFonts w:ascii="Montserrat" w:eastAsia="Arial" w:hAnsi="Montserrat" w:cs="Arial"/>
-          <w:sz w:val="22"/>
-          <w:lang w:val="es-ES"/>
-        </w:rPr>
-        <w:t xml:space="preserve">Por eso, para cada versión, </w:t>
-      </w:r>
-      <w:r>
-        <w:rPr>
-          <w:rFonts w:ascii="Montserrat" w:eastAsia="Arial" w:hAnsi="Montserrat" w:cs="Arial"/>
-          <w:sz w:val="22"/>
-          <w:lang w:val="es-ES"/>
-        </w:rPr>
-        <w:t xml:space="preserve">busquemos los </w:t>
-      </w:r>
-      <w:proofErr w:type="spellStart"/>
-      <w:r>
-        <w:rPr>
-          <w:rFonts w:ascii="Montserrat" w:eastAsia="Arial" w:hAnsi="Montserrat" w:cs="Arial"/>
-          <w:sz w:val="22"/>
-          <w:lang w:val="es-ES"/>
-        </w:rPr>
-        <w:t>hiperparámetros</w:t>
-      </w:r>
-      <w:proofErr w:type="spellEnd"/>
-      <w:r>
-        <w:rPr>
-          <w:rFonts w:ascii="Montserrat" w:eastAsia="Arial" w:hAnsi="Montserrat" w:cs="Arial"/>
-          <w:sz w:val="22"/>
-          <w:lang w:val="es-ES"/>
-        </w:rPr>
-        <w:t xml:space="preserve"> optimizados del modelo de </w:t>
-      </w:r>
-      <w:proofErr w:type="spellStart"/>
-      <w:r>
-        <w:rPr>
-          <w:rFonts w:ascii="Montserrat" w:eastAsia="Arial" w:hAnsi="Montserrat" w:cs="Arial"/>
-          <w:sz w:val="22"/>
-          <w:lang w:val="es-ES"/>
-        </w:rPr>
-        <w:t>XGBoost</w:t>
-      </w:r>
-      <w:proofErr w:type="spellEnd"/>
-      <w:r>
-        <w:rPr>
-          <w:rFonts w:ascii="Montserrat" w:eastAsia="Arial" w:hAnsi="Montserrat" w:cs="Arial"/>
-          <w:sz w:val="22"/>
-          <w:lang w:val="es-ES"/>
-        </w:rPr>
-        <w:t xml:space="preserve">, es decir los parámetros </w:t>
-      </w:r>
-      <w:proofErr w:type="spellStart"/>
-      <w:r>
-        <w:rPr>
-          <w:rFonts w:ascii="Montserrat" w:eastAsia="Arial" w:hAnsi="Montserrat" w:cs="Arial"/>
-          <w:sz w:val="22"/>
-          <w:lang w:val="es-ES"/>
-        </w:rPr>
-        <w:t>n_estimators</w:t>
-      </w:r>
-      <w:proofErr w:type="spellEnd"/>
-      <w:r>
-        <w:rPr>
-          <w:rFonts w:ascii="Montserrat" w:eastAsia="Arial" w:hAnsi="Montserrat" w:cs="Arial"/>
-          <w:sz w:val="22"/>
-          <w:lang w:val="es-ES"/>
-        </w:rPr>
-        <w:t xml:space="preserve">, </w:t>
-      </w:r>
-      <w:proofErr w:type="spellStart"/>
-      <w:r>
-        <w:rPr>
-          <w:rFonts w:ascii="Montserrat" w:eastAsia="Arial" w:hAnsi="Montserrat" w:cs="Arial"/>
-          <w:sz w:val="22"/>
-          <w:lang w:val="es-ES"/>
-        </w:rPr>
-        <w:t>max_depth</w:t>
-      </w:r>
-      <w:proofErr w:type="spellEnd"/>
-      <w:r>
-        <w:rPr>
-          <w:rFonts w:ascii="Montserrat" w:eastAsia="Arial" w:hAnsi="Montserrat" w:cs="Arial"/>
-          <w:sz w:val="22"/>
-          <w:lang w:val="es-ES"/>
-        </w:rPr>
-        <w:t xml:space="preserve">, </w:t>
-      </w:r>
-      <w:proofErr w:type="spellStart"/>
-      <w:r>
-        <w:rPr>
-          <w:rFonts w:ascii="Montserrat" w:eastAsia="Arial" w:hAnsi="Montserrat" w:cs="Arial"/>
-          <w:sz w:val="22"/>
-          <w:lang w:val="es-ES"/>
-        </w:rPr>
-        <w:t>learning_rate</w:t>
-      </w:r>
-      <w:proofErr w:type="spellEnd"/>
-      <w:r>
-        <w:rPr>
-          <w:rFonts w:ascii="Montserrat" w:eastAsia="Arial" w:hAnsi="Montserrat" w:cs="Arial"/>
-          <w:sz w:val="22"/>
-          <w:lang w:val="es-ES"/>
-        </w:rPr>
-        <w:t xml:space="preserve">, </w:t>
-      </w:r>
-      <w:r>
-        <w:rPr>
-          <w:rFonts w:ascii="Montserrat" w:eastAsia="Arial" w:hAnsi="Montserrat" w:cs="Arial"/>
-          <w:sz w:val="22"/>
-          <w:lang w:val="es-ES"/>
-        </w:rPr>
-        <w:t xml:space="preserve">gamma, </w:t>
-      </w:r>
-      <w:proofErr w:type="spellStart"/>
-      <w:r>
-        <w:rPr>
-          <w:rFonts w:ascii="Montserrat" w:eastAsia="Arial" w:hAnsi="Montserrat" w:cs="Arial"/>
-          <w:sz w:val="22"/>
-          <w:lang w:val="es-ES"/>
-        </w:rPr>
-        <w:t>subsample</w:t>
-      </w:r>
-      <w:proofErr w:type="spellEnd"/>
-      <w:r>
-        <w:rPr>
-          <w:rFonts w:ascii="Montserrat" w:eastAsia="Arial" w:hAnsi="Montserrat" w:cs="Arial"/>
-          <w:sz w:val="22"/>
-          <w:lang w:val="es-ES"/>
-        </w:rPr>
-        <w:t xml:space="preserve"> et </w:t>
-      </w:r>
-      <w:proofErr w:type="spellStart"/>
-      <w:r>
-        <w:rPr>
-          <w:rFonts w:ascii="Montserrat" w:eastAsia="Arial" w:hAnsi="Montserrat" w:cs="Arial"/>
-          <w:sz w:val="22"/>
-          <w:lang w:val="es-ES"/>
-        </w:rPr>
-        <w:t>colsample_bytree</w:t>
-      </w:r>
-      <w:proofErr w:type="spellEnd"/>
-      <w:r>
-        <w:rPr>
-          <w:rFonts w:ascii="Montserrat" w:eastAsia="Arial" w:hAnsi="Montserrat" w:cs="Arial"/>
-          <w:sz w:val="22"/>
-          <w:lang w:val="es-ES"/>
-        </w:rPr>
-        <w:t xml:space="preserve">, con un </w:t>
-      </w:r>
-      <w:proofErr w:type="spellStart"/>
-      <w:r>
-        <w:rPr>
-          <w:rFonts w:ascii="Montserrat" w:eastAsia="Arial" w:hAnsi="Montserrat" w:cs="Arial"/>
-          <w:sz w:val="22"/>
-          <w:lang w:val="es-ES"/>
-        </w:rPr>
-        <w:t>Randomized</w:t>
-      </w:r>
-      <w:proofErr w:type="spellEnd"/>
-      <w:r>
-        <w:rPr>
-          <w:rFonts w:ascii="Montserrat" w:eastAsia="Arial" w:hAnsi="Montserrat" w:cs="Arial"/>
-          <w:sz w:val="22"/>
-          <w:lang w:val="es-ES"/>
-        </w:rPr>
-        <w:t xml:space="preserve"> </w:t>
-      </w:r>
-      <w:proofErr w:type="spellStart"/>
-      <w:r>
-        <w:rPr>
-          <w:rFonts w:ascii="Montserrat" w:eastAsia="Arial" w:hAnsi="Montserrat" w:cs="Arial"/>
-          <w:sz w:val="22"/>
-          <w:lang w:val="es-ES"/>
-        </w:rPr>
-        <w:t>Search</w:t>
-      </w:r>
-      <w:proofErr w:type="spellEnd"/>
-      <w:r>
-        <w:rPr>
-          <w:rFonts w:ascii="Montserrat" w:eastAsia="Arial" w:hAnsi="Montserrat" w:cs="Arial"/>
-          <w:sz w:val="22"/>
-          <w:lang w:val="es-ES"/>
-        </w:rPr>
-        <w:t xml:space="preserve">.  Tuvimos </w:t>
-      </w:r>
-      <w:r>
-        <w:rPr>
-          <w:rFonts w:ascii="Montserrat" w:eastAsia="Arial" w:hAnsi="Montserrat" w:cs="Arial"/>
-          <w:sz w:val="22"/>
-          <w:lang w:val="es-ES"/>
-        </w:rPr>
-        <w:t>para ese entrenamiento un conjunto reducido para obtener resultados en un tiempo razonable (que fue todavía de algunas horas…).</w:t>
-      </w:r>
-    </w:p>
-    <w:p>
-      <w:pPr>
-        <w:spacing w:after="0" w:line="276" w:lineRule="auto"/>
-        <w:jc w:val="both"/>
-        <w:rPr>
-          <w:rFonts w:ascii="Montserrat" w:eastAsia="Arial" w:hAnsi="Montserrat" w:cs="Arial"/>
-          <w:sz w:val="22"/>
-          <w:lang w:val="es-ES"/>
-        </w:rPr>
-      </w:pPr>
-      <w:r>
-        <w:rPr>
-          <w:rFonts w:ascii="Montserrat" w:eastAsia="Arial" w:hAnsi="Montserrat" w:cs="Arial"/>
-          <w:sz w:val="22"/>
-          <w:lang w:val="es-ES"/>
-        </w:rPr>
-        <w:t xml:space="preserve"> </w:t>
-      </w:r>
-    </w:p>
-    <w:p>
-      <w:pPr>
-        <w:spacing w:after="0" w:line="276" w:lineRule="auto"/>
-        <w:jc w:val="both"/>
-        <w:rPr>
-          <w:rFonts w:ascii="Montserrat" w:eastAsia="Arial" w:hAnsi="Montserrat" w:cs="Arial"/>
-          <w:sz w:val="22"/>
-          <w:lang w:val="es-ES"/>
-        </w:rPr>
-      </w:pPr>
-      <w:r>
-        <w:rPr>
-          <w:rFonts w:ascii="Montserrat" w:eastAsia="Arial" w:hAnsi="Montserrat" w:cs="Arial"/>
-          <w:sz w:val="22"/>
-          <w:lang w:val="es-ES"/>
-        </w:rPr>
-        <w:t xml:space="preserve">Después, pudimos hacer una predicción del conjunto final con ese modelo optimizado y entrenado sobre los buenos conjuntos (lematizados o no, según la configuración del </w:t>
-      </w:r>
-      <w:proofErr w:type="spellStart"/>
-      <w:r>
-        <w:rPr>
-          <w:rFonts w:ascii="Montserrat" w:eastAsia="Arial" w:hAnsi="Montserrat" w:cs="Arial"/>
-          <w:sz w:val="22"/>
-          <w:lang w:val="es-ES"/>
-        </w:rPr>
-        <w:t>vectorizer</w:t>
-      </w:r>
-      <w:proofErr w:type="spellEnd"/>
-      <w:r>
-        <w:rPr>
-          <w:rFonts w:ascii="Montserrat" w:eastAsia="Arial" w:hAnsi="Montserrat" w:cs="Arial"/>
-          <w:sz w:val="22"/>
-          <w:lang w:val="es-ES"/>
-        </w:rPr>
-        <w:t xml:space="preserve">, y con los mejores </w:t>
-      </w:r>
-      <w:proofErr w:type="spellStart"/>
-      <w:r>
-        <w:rPr>
-          <w:rFonts w:ascii="Montserrat" w:eastAsia="Arial" w:hAnsi="Montserrat" w:cs="Arial"/>
-          <w:sz w:val="22"/>
-          <w:lang w:val="es-ES"/>
-        </w:rPr>
-        <w:t>hiperparámetros</w:t>
-      </w:r>
-      <w:proofErr w:type="spellEnd"/>
-      <w:r>
-        <w:rPr>
-          <w:rFonts w:ascii="Montserrat" w:eastAsia="Arial" w:hAnsi="Montserrat" w:cs="Arial"/>
-          <w:sz w:val="22"/>
-          <w:lang w:val="es-ES"/>
-        </w:rPr>
-        <w:t xml:space="preserve"> para el conjunto de entrenamiento).</w:t>
-      </w:r>
-    </w:p>
-    <w:p>
-      <w:pPr>
-        <w:spacing w:after="0" w:line="276" w:lineRule="auto"/>
-        <w:jc w:val="both"/>
-        <w:rPr>
-          <w:rFonts w:ascii="Montserrat" w:eastAsia="Arial" w:hAnsi="Montserrat" w:cs="Arial"/>
-          <w:sz w:val="22"/>
-          <w:lang w:val="es-ES"/>
-        </w:rPr>
-      </w:pPr>
-    </w:p>
-    <w:p>
-      <w:pPr>
-        <w:spacing w:after="0" w:line="276" w:lineRule="auto"/>
+        <w:ind w:firstLine="708"/>
         <w:jc w:val="both"/>
         <w:rPr>
           <w:rFonts w:ascii="Montserrat" w:eastAsia="Arial" w:hAnsi="Montserrat" w:cs="Arial"/>
@@ -3314,13 +3720,15 @@
         <w:rPr>
           <w:rFonts w:ascii="Montserrat" w:eastAsia="Arial" w:hAnsi="Montserrat" w:cs="Arial"/>
           <w:sz w:val="22"/>
-          <w:lang w:val="en-US"/>
-        </w:rPr>
-      </w:pPr>
-    </w:p>
-    <w:p>
-      <w:pPr>
-        <w:spacing w:after="0" w:line="276" w:lineRule="auto"/>
+          <w:lang w:val="es-ES"/>
+        </w:rPr>
+      </w:pPr>
+    </w:p>
+    <w:p>
+      <w:pPr>
+        <w:spacing w:after="0" w:line="276" w:lineRule="auto"/>
+        <w:ind w:firstLine="708"/>
+        <w:jc w:val="both"/>
         <w:rPr>
           <w:rFonts w:ascii="Montserrat" w:eastAsia="Arial" w:hAnsi="Montserrat" w:cs="Arial"/>
           <w:sz w:val="22"/>
@@ -3347,6 +3755,8 @@
     <w:p>
       <w:pPr>
         <w:spacing w:after="0" w:line="276" w:lineRule="auto"/>
+        <w:ind w:left="360"/>
+        <w:jc w:val="both"/>
         <w:rPr>
           <w:rFonts w:ascii="Montserrat" w:eastAsia="Arial" w:hAnsi="Montserrat" w:cs="Arial"/>
           <w:sz w:val="22"/>
@@ -3371,6 +3781,7 @@
           <w:numId w:val="5"/>
         </w:numPr>
         <w:spacing w:after="0" w:line="276" w:lineRule="auto"/>
+        <w:jc w:val="both"/>
         <w:rPr>
           <w:rFonts w:ascii="Montserrat" w:eastAsia="Arial" w:hAnsi="Montserrat" w:cs="Arial"/>
           <w:sz w:val="22"/>
@@ -3412,6 +3823,7 @@
           <w:numId w:val="5"/>
         </w:numPr>
         <w:spacing w:after="0" w:line="276" w:lineRule="auto"/>
+        <w:jc w:val="both"/>
         <w:rPr>
           <w:rFonts w:ascii="Montserrat" w:eastAsia="Arial" w:hAnsi="Montserrat" w:cs="Arial"/>
           <w:sz w:val="22"/>
@@ -3440,15 +3852,7 @@
           <w:sz w:val="22"/>
           <w:lang w:val="es-ES"/>
         </w:rPr>
-        <w:t>capa Dense de salida de activación sigmoidea y de regularización L2</w:t>
-      </w:r>
-      <w:r>
-        <w:rPr>
-          <w:rFonts w:ascii="Montserrat" w:eastAsia="Arial" w:hAnsi="Montserrat" w:cs="Arial"/>
-          <w:sz w:val="22"/>
-          <w:lang w:val="es-ES"/>
-        </w:rPr>
-        <w:t>;</w:t>
+        <w:t>capa Dense de salida de activación sigmoidea y de regularización L2;</w:t>
       </w:r>
     </w:p>
     <w:p>
@@ -3459,6 +3863,7 @@
           <w:numId w:val="5"/>
         </w:numPr>
         <w:spacing w:after="0" w:line="276" w:lineRule="auto"/>
+        <w:jc w:val="both"/>
         <w:rPr>
           <w:rFonts w:ascii="Montserrat" w:eastAsia="Arial" w:hAnsi="Montserrat" w:cs="Arial"/>
           <w:sz w:val="22"/>
@@ -3536,6 +3941,7 @@
           <w:numId w:val="5"/>
         </w:numPr>
         <w:spacing w:after="0" w:line="276" w:lineRule="auto"/>
+        <w:jc w:val="both"/>
         <w:rPr>
           <w:rFonts w:ascii="Montserrat" w:eastAsia="Arial" w:hAnsi="Montserrat" w:cs="Arial"/>
           <w:sz w:val="22"/>
@@ -3566,15 +3972,7 @@
           <w:sz w:val="22"/>
           <w:lang w:val="es-ES"/>
         </w:rPr>
-        <w:t xml:space="preserve"> y de regularización L2</w:t>
-      </w:r>
-      <w:r>
-        <w:rPr>
-          <w:rFonts w:ascii="Montserrat" w:eastAsia="Arial" w:hAnsi="Montserrat" w:cs="Arial"/>
-          <w:sz w:val="22"/>
-          <w:lang w:val="es-ES"/>
-        </w:rPr>
-        <w:t xml:space="preserve">, una capa </w:t>
+        <w:t xml:space="preserve"> y de regularización L2, una capa </w:t>
       </w:r>
       <w:proofErr w:type="spellStart"/>
       <w:r>
@@ -3592,7 +3990,56 @@
           <w:sz w:val="22"/>
           <w:lang w:val="es-ES"/>
         </w:rPr>
-        <w:t xml:space="preserve"> y una capa Dense de salida de activación sigmoidea y de regularización L2</w:t>
+        <w:t xml:space="preserve"> y una capa Dense de salida de activación sigmoidea y de regularización L2.</w:t>
+      </w:r>
+    </w:p>
+    <w:p>
+      <w:pPr>
+        <w:spacing w:after="0" w:line="276" w:lineRule="auto"/>
+        <w:jc w:val="both"/>
+        <w:rPr>
+          <w:rFonts w:ascii="Montserrat" w:eastAsia="Arial" w:hAnsi="Montserrat" w:cs="Arial"/>
+          <w:sz w:val="22"/>
+          <w:lang w:val="es-ES"/>
+        </w:rPr>
+      </w:pPr>
+    </w:p>
+    <w:p>
+      <w:pPr>
+        <w:spacing w:after="0" w:line="276" w:lineRule="auto"/>
+        <w:ind w:firstLine="360"/>
+        <w:jc w:val="both"/>
+        <w:rPr>
+          <w:rFonts w:ascii="Montserrat" w:eastAsia="Arial" w:hAnsi="Montserrat" w:cs="Arial"/>
+          <w:sz w:val="22"/>
+          <w:lang w:val="es-ES"/>
+        </w:rPr>
+      </w:pPr>
+      <w:r>
+        <w:rPr>
+          <w:rFonts w:ascii="Montserrat" w:eastAsia="Arial" w:hAnsi="Montserrat" w:cs="Arial"/>
+          <w:sz w:val="22"/>
+          <w:lang w:val="es-ES"/>
+        </w:rPr>
+        <w:t xml:space="preserve">El conjunto de capas fue imposible a entrenar, su tiempo de ejecución estaba tan largo y costoso que no pudimos hacer nada con eso. Así, preferimos entrenar un modelo más simple y menos costoso. Además, cuando miramos al F1-Score, la mejora estructura es la primera con una capa Dense de activación </w:t>
+      </w:r>
+      <w:proofErr w:type="spellStart"/>
+      <w:r>
+        <w:rPr>
+          <w:rFonts w:ascii="Montserrat" w:eastAsia="Arial" w:hAnsi="Montserrat" w:cs="Arial"/>
+          <w:sz w:val="22"/>
+          <w:lang w:val="es-ES"/>
+        </w:rPr>
+        <w:t>ReLU</w:t>
+      </w:r>
+      <w:proofErr w:type="spellEnd"/>
+      <w:r>
+        <w:rPr>
+          <w:rFonts w:ascii="Montserrat" w:eastAsia="Arial" w:hAnsi="Montserrat" w:cs="Arial"/>
+          <w:sz w:val="22"/>
+          <w:lang w:val="es-ES"/>
+        </w:rPr>
+        <w:t xml:space="preserve"> y de regularización L2 y una capa Dense de salida de activación sigmoidea y de regularización L2</w:t>
       </w:r>
       <w:r>
         <w:rPr>
@@ -3606,81 +4053,32 @@
     <w:p>
       <w:pPr>
         <w:spacing w:after="0" w:line="276" w:lineRule="auto"/>
-        <w:rPr>
-          <w:rFonts w:ascii="Montserrat" w:eastAsia="Arial" w:hAnsi="Montserrat" w:cs="Arial"/>
-          <w:sz w:val="22"/>
-          <w:lang w:val="es-ES"/>
-        </w:rPr>
-      </w:pPr>
-    </w:p>
-    <w:p>
-      <w:pPr>
-        <w:spacing w:after="0" w:line="276" w:lineRule="auto"/>
-        <w:rPr>
-          <w:rFonts w:ascii="Montserrat" w:eastAsia="Arial" w:hAnsi="Montserrat" w:cs="Arial"/>
-          <w:sz w:val="22"/>
-          <w:lang w:val="es-ES"/>
-        </w:rPr>
-      </w:pPr>
-      <w:r>
-        <w:rPr>
-          <w:rFonts w:ascii="Montserrat" w:eastAsia="Arial" w:hAnsi="Montserrat" w:cs="Arial"/>
-          <w:sz w:val="22"/>
-          <w:lang w:val="es-ES"/>
-        </w:rPr>
-        <w:t>El conjunto de capas fue imposible a entrenar, su tiempo de ejecución estaba tan largo y costoso que no pudimos hacer nada con eso. Así, preferimos entrenar un modelo más simple y menos costoso. Además, cuando miramos al F1-Score, la mejora estructura es la primera con u</w:t>
-      </w:r>
-      <w:r>
-        <w:rPr>
-          <w:rFonts w:ascii="Montserrat" w:eastAsia="Arial" w:hAnsi="Montserrat" w:cs="Arial"/>
-          <w:sz w:val="22"/>
-          <w:lang w:val="es-ES"/>
-        </w:rPr>
-        <w:t xml:space="preserve">na capa Dense de activación </w:t>
-      </w:r>
-      <w:proofErr w:type="spellStart"/>
-      <w:r>
-        <w:rPr>
-          <w:rFonts w:ascii="Montserrat" w:eastAsia="Arial" w:hAnsi="Montserrat" w:cs="Arial"/>
-          <w:sz w:val="22"/>
-          <w:lang w:val="es-ES"/>
-        </w:rPr>
-        <w:t>ReLU</w:t>
-      </w:r>
-      <w:proofErr w:type="spellEnd"/>
-      <w:r>
-        <w:rPr>
-          <w:rFonts w:ascii="Montserrat" w:eastAsia="Arial" w:hAnsi="Montserrat" w:cs="Arial"/>
-          <w:sz w:val="22"/>
-          <w:lang w:val="es-ES"/>
-        </w:rPr>
-        <w:t xml:space="preserve"> y de regularización L2 y una capa Dense de salida de activación sigmoidea y de regularización L2</w:t>
-      </w:r>
-      <w:r>
-        <w:rPr>
-          <w:rFonts w:ascii="Montserrat" w:eastAsia="Arial" w:hAnsi="Montserrat" w:cs="Arial"/>
-          <w:sz w:val="22"/>
-          <w:lang w:val="es-ES"/>
-        </w:rPr>
-        <w:t>.</w:t>
-      </w:r>
-    </w:p>
-    <w:p>
-      <w:pPr>
-        <w:spacing w:after="0" w:line="276" w:lineRule="auto"/>
-        <w:rPr>
-          <w:rFonts w:ascii="Montserrat" w:eastAsia="Arial" w:hAnsi="Montserrat" w:cs="Arial"/>
-          <w:sz w:val="22"/>
-          <w:lang w:val="es-ES"/>
-        </w:rPr>
-      </w:pPr>
-      <w:r>
-        <w:rPr>
-          <w:rFonts w:ascii="Montserrat" w:eastAsia="Arial" w:hAnsi="Montserrat" w:cs="Arial"/>
-          <w:sz w:val="22"/>
-          <w:lang w:val="es-ES"/>
-        </w:rPr>
-        <w:lastRenderedPageBreak/>
+        <w:ind w:firstLine="360"/>
+        <w:jc w:val="both"/>
+        <w:rPr>
+          <w:rFonts w:ascii="Montserrat" w:eastAsia="Arial" w:hAnsi="Montserrat" w:cs="Arial"/>
+          <w:sz w:val="22"/>
+          <w:lang w:val="es-ES"/>
+        </w:rPr>
+      </w:pPr>
+    </w:p>
+    <w:p>
+      <w:pPr>
+        <w:spacing w:after="0" w:line="276" w:lineRule="auto"/>
+        <w:ind w:firstLine="360"/>
+        <w:jc w:val="both"/>
+        <w:rPr>
+          <w:rFonts w:ascii="Montserrat" w:eastAsia="Arial" w:hAnsi="Montserrat" w:cs="Arial"/>
+          <w:sz w:val="22"/>
+          <w:lang w:val="es-ES"/>
+        </w:rPr>
+      </w:pPr>
+      <w:r>
+        <w:rPr>
+          <w:rFonts w:ascii="Montserrat" w:eastAsia="Arial" w:hAnsi="Montserrat" w:cs="Arial"/>
+          <w:sz w:val="22"/>
+          <w:lang w:val="es-ES"/>
+        </w:rPr>
         <w:t xml:space="preserve">Entonces, decidimos optimizar algunos parámetros, como el optimizador y sus </w:t>
       </w:r>
       <w:proofErr w:type="spellStart"/>
@@ -4029,16 +4427,19 @@
     <w:p>
       <w:pPr>
         <w:spacing w:after="0" w:line="276" w:lineRule="auto"/>
-        <w:rPr>
-          <w:rFonts w:ascii="Montserrat" w:eastAsia="Arial" w:hAnsi="Montserrat" w:cs="Arial"/>
-          <w:sz w:val="22"/>
-          <w:lang w:val="es-ES"/>
-        </w:rPr>
-      </w:pPr>
-    </w:p>
-    <w:p>
-      <w:pPr>
-        <w:spacing w:after="0" w:line="276" w:lineRule="auto"/>
+        <w:jc w:val="both"/>
+        <w:rPr>
+          <w:rFonts w:ascii="Montserrat" w:eastAsia="Arial" w:hAnsi="Montserrat" w:cs="Arial"/>
+          <w:sz w:val="22"/>
+          <w:lang w:val="es-ES"/>
+        </w:rPr>
+      </w:pPr>
+    </w:p>
+    <w:p>
+      <w:pPr>
+        <w:spacing w:after="0" w:line="276" w:lineRule="auto"/>
+        <w:ind w:firstLine="360"/>
+        <w:jc w:val="both"/>
         <w:rPr>
           <w:rFonts w:ascii="Montserrat" w:eastAsia="Arial" w:hAnsi="Montserrat" w:cs="Arial"/>
           <w:sz w:val="22"/>
@@ -4147,16 +4548,19 @@
     <w:p>
       <w:pPr>
         <w:spacing w:after="0" w:line="276" w:lineRule="auto"/>
-        <w:rPr>
-          <w:rFonts w:ascii="Montserrat" w:eastAsia="Arial" w:hAnsi="Montserrat" w:cs="Arial"/>
-          <w:sz w:val="22"/>
-          <w:lang w:val="es-ES"/>
-        </w:rPr>
-      </w:pPr>
-    </w:p>
-    <w:p>
-      <w:pPr>
-        <w:spacing w:after="0" w:line="276" w:lineRule="auto"/>
+        <w:jc w:val="both"/>
+        <w:rPr>
+          <w:rFonts w:ascii="Montserrat" w:eastAsia="Arial" w:hAnsi="Montserrat" w:cs="Arial"/>
+          <w:sz w:val="22"/>
+          <w:lang w:val="es-ES"/>
+        </w:rPr>
+      </w:pPr>
+    </w:p>
+    <w:p>
+      <w:pPr>
+        <w:spacing w:after="0" w:line="276" w:lineRule="auto"/>
+        <w:ind w:firstLine="360"/>
+        <w:jc w:val="both"/>
         <w:rPr>
           <w:rFonts w:ascii="Montserrat" w:eastAsia="Arial" w:hAnsi="Montserrat" w:cs="Arial"/>
           <w:sz w:val="22"/>
@@ -4256,6 +4660,8 @@
     <w:p>
       <w:pPr>
         <w:spacing w:after="0" w:line="276" w:lineRule="auto"/>
+        <w:ind w:firstLine="708"/>
+        <w:jc w:val="both"/>
         <w:rPr>
           <w:rFonts w:ascii="Montserrat" w:eastAsia="Arial" w:hAnsi="Montserrat" w:cs="Arial"/>
           <w:sz w:val="22"/>
@@ -4274,16 +4680,19 @@
     <w:p>
       <w:pPr>
         <w:spacing w:after="0" w:line="276" w:lineRule="auto"/>
-        <w:rPr>
-          <w:rFonts w:ascii="Montserrat" w:eastAsia="Arial" w:hAnsi="Montserrat" w:cs="Arial"/>
-          <w:sz w:val="22"/>
-          <w:lang w:val="es-ES"/>
-        </w:rPr>
-      </w:pPr>
-    </w:p>
-    <w:p>
-      <w:pPr>
-        <w:spacing w:after="0" w:line="276" w:lineRule="auto"/>
+        <w:jc w:val="both"/>
+        <w:rPr>
+          <w:rFonts w:ascii="Montserrat" w:eastAsia="Arial" w:hAnsi="Montserrat" w:cs="Arial"/>
+          <w:sz w:val="22"/>
+          <w:lang w:val="es-ES"/>
+        </w:rPr>
+      </w:pPr>
+    </w:p>
+    <w:p>
+      <w:pPr>
+        <w:spacing w:after="0" w:line="276" w:lineRule="auto"/>
+        <w:ind w:firstLine="708"/>
+        <w:jc w:val="both"/>
         <w:rPr>
           <w:rFonts w:ascii="Montserrat" w:eastAsia="Arial" w:hAnsi="Montserrat" w:cs="Arial"/>
           <w:sz w:val="22"/>
@@ -4388,39 +4797,613 @@
         </w:rPr>
         <w:t>) y el más reciente.</w:t>
       </w:r>
-    </w:p>
-    <w:p>
-      <w:pPr>
-        <w:spacing w:after="0" w:line="276" w:lineRule="auto"/>
-        <w:rPr>
-          <w:rFonts w:ascii="Montserrat" w:eastAsia="Arial" w:hAnsi="Montserrat" w:cs="Arial"/>
-          <w:sz w:val="22"/>
-          <w:lang w:val="es-ES"/>
-        </w:rPr>
-      </w:pPr>
-    </w:p>
-    <w:p>
-      <w:pPr>
-        <w:spacing w:after="0" w:line="276" w:lineRule="auto"/>
-        <w:rPr>
-          <w:rFonts w:ascii="Montserrat" w:eastAsia="Arial" w:hAnsi="Montserrat" w:cs="Arial"/>
-          <w:b/>
-          <w:bCs/>
-          <w:color w:val="FF0000"/>
-          <w:sz w:val="22"/>
-          <w:lang w:val="es-ES"/>
-        </w:rPr>
-      </w:pPr>
-      <w:r>
-        <w:rPr>
-          <w:rFonts w:ascii="Montserrat" w:eastAsia="Arial" w:hAnsi="Montserrat" w:cs="Arial"/>
-          <w:b/>
-          <w:bCs/>
-          <w:color w:val="FF0000"/>
-          <w:sz w:val="22"/>
-          <w:lang w:val="es-ES"/>
-        </w:rPr>
-        <w:t>A COMPLETAR</w:t>
+      <w:r>
+        <w:rPr>
+          <w:rFonts w:ascii="Montserrat" w:eastAsia="Arial" w:hAnsi="Montserrat" w:cs="Arial"/>
+          <w:sz w:val="22"/>
+          <w:lang w:val="es-ES"/>
+        </w:rPr>
+        <w:t xml:space="preserve"> Cada modelo será ponderado por su resultado de F1-Score para dar más peso a los mejores modelos en la votación del </w:t>
+      </w:r>
+      <w:proofErr w:type="spellStart"/>
+      <w:r>
+        <w:rPr>
+          <w:rFonts w:ascii="Montserrat" w:eastAsia="Arial" w:hAnsi="Montserrat" w:cs="Arial"/>
+          <w:sz w:val="22"/>
+          <w:lang w:val="es-ES"/>
+        </w:rPr>
+        <w:t>VotingClassifier</w:t>
+      </w:r>
+      <w:proofErr w:type="spellEnd"/>
+      <w:r>
+        <w:rPr>
+          <w:rFonts w:ascii="Montserrat" w:eastAsia="Arial" w:hAnsi="Montserrat" w:cs="Arial"/>
+          <w:sz w:val="22"/>
+          <w:lang w:val="es-ES"/>
+        </w:rPr>
+        <w:t>.</w:t>
+      </w:r>
+    </w:p>
+    <w:p>
+      <w:pPr>
+        <w:spacing w:after="0" w:line="276" w:lineRule="auto"/>
+        <w:ind w:firstLine="708"/>
+        <w:jc w:val="both"/>
+        <w:rPr>
+          <w:rFonts w:ascii="Montserrat" w:eastAsia="Arial" w:hAnsi="Montserrat" w:cs="Arial"/>
+          <w:sz w:val="22"/>
+          <w:lang w:val="es-ES"/>
+        </w:rPr>
+      </w:pPr>
+    </w:p>
+    <w:p>
+      <w:pPr>
+        <w:spacing w:after="0" w:line="276" w:lineRule="auto"/>
+        <w:ind w:firstLine="708"/>
+        <w:jc w:val="both"/>
+        <w:rPr>
+          <w:rFonts w:ascii="Montserrat" w:eastAsia="Arial" w:hAnsi="Montserrat" w:cs="Arial"/>
+          <w:sz w:val="22"/>
+          <w:lang w:val="es-ES"/>
+        </w:rPr>
+      </w:pPr>
+      <w:r>
+        <w:rPr>
+          <w:rFonts w:ascii="Montserrat" w:eastAsia="Arial" w:hAnsi="Montserrat" w:cs="Arial"/>
+          <w:sz w:val="22"/>
+          <w:lang w:val="es-ES"/>
+        </w:rPr>
+        <w:t xml:space="preserve">El segundo modelo es un </w:t>
+      </w:r>
+      <w:proofErr w:type="spellStart"/>
+      <w:r>
+        <w:rPr>
+          <w:rFonts w:ascii="Montserrat" w:eastAsia="Arial" w:hAnsi="Montserrat" w:cs="Arial"/>
+          <w:sz w:val="22"/>
+          <w:lang w:val="es-ES"/>
+        </w:rPr>
+        <w:t>Voting</w:t>
+      </w:r>
+      <w:proofErr w:type="spellEnd"/>
+      <w:r>
+        <w:rPr>
+          <w:rFonts w:ascii="Montserrat" w:eastAsia="Arial" w:hAnsi="Montserrat" w:cs="Arial"/>
+          <w:sz w:val="22"/>
+          <w:lang w:val="es-ES"/>
+        </w:rPr>
+        <w:t xml:space="preserve"> con redes neuronales únicamente porque necesita la creación de un clas</w:t>
+      </w:r>
+      <w:r>
+        <w:rPr>
+          <w:rFonts w:ascii="Montserrat" w:eastAsia="Arial" w:hAnsi="Montserrat" w:cs="Arial"/>
+          <w:sz w:val="22"/>
+          <w:lang w:val="es-ES"/>
+        </w:rPr>
+        <w:t>ificador</w:t>
+      </w:r>
+      <w:r>
+        <w:rPr>
+          <w:rFonts w:ascii="Montserrat" w:eastAsia="Arial" w:hAnsi="Montserrat" w:cs="Arial"/>
+          <w:sz w:val="22"/>
+          <w:lang w:val="es-ES"/>
+        </w:rPr>
+        <w:t xml:space="preserve"> especial que llamemos </w:t>
+      </w:r>
+      <w:proofErr w:type="spellStart"/>
+      <w:r>
+        <w:rPr>
+          <w:rFonts w:ascii="Montserrat" w:eastAsia="Arial" w:hAnsi="Montserrat" w:cs="Arial"/>
+          <w:sz w:val="22"/>
+          <w:lang w:val="es-ES"/>
+        </w:rPr>
+        <w:t>KerasVotingClassifier</w:t>
+      </w:r>
+      <w:proofErr w:type="spellEnd"/>
+      <w:r>
+        <w:rPr>
+          <w:rFonts w:ascii="Montserrat" w:eastAsia="Arial" w:hAnsi="Montserrat" w:cs="Arial"/>
+          <w:sz w:val="22"/>
+          <w:lang w:val="es-ES"/>
+        </w:rPr>
+        <w:t xml:space="preserve"> para cargar, entrenar y predecir desde nuestros modelos</w:t>
+      </w:r>
+      <w:r>
+        <w:rPr>
+          <w:rFonts w:ascii="Montserrat" w:eastAsia="Arial" w:hAnsi="Montserrat" w:cs="Arial"/>
+          <w:sz w:val="22"/>
+          <w:lang w:val="es-ES"/>
+        </w:rPr>
+        <w:t xml:space="preserve"> (ese clasificador genera dos predicciones, por promedio y por mayoría, para guardar lo mejor de los dos)</w:t>
+      </w:r>
+      <w:r>
+        <w:rPr>
+          <w:rFonts w:ascii="Montserrat" w:eastAsia="Arial" w:hAnsi="Montserrat" w:cs="Arial"/>
+          <w:sz w:val="22"/>
+          <w:lang w:val="es-ES"/>
+        </w:rPr>
+        <w:t xml:space="preserve">. Todos los modelos están también ponderados por sus resultados de F1-Score. Separemos también los modelos </w:t>
+      </w:r>
+      <w:r>
+        <w:rPr>
+          <w:rFonts w:ascii="Montserrat" w:eastAsia="Arial" w:hAnsi="Montserrat" w:cs="Arial"/>
+          <w:sz w:val="22"/>
+          <w:lang w:val="es-ES"/>
+        </w:rPr>
+        <w:t xml:space="preserve">que son con y sin lematización para observar si tienen diferentes resultados. </w:t>
+      </w:r>
+    </w:p>
+    <w:p>
+      <w:pPr>
+        <w:spacing w:after="0" w:line="276" w:lineRule="auto"/>
+        <w:ind w:firstLine="708"/>
+        <w:jc w:val="both"/>
+        <w:rPr>
+          <w:rFonts w:ascii="Montserrat" w:eastAsia="Arial" w:hAnsi="Montserrat" w:cs="Arial"/>
+          <w:sz w:val="22"/>
+          <w:lang w:val="es-ES"/>
+        </w:rPr>
+      </w:pPr>
+    </w:p>
+    <w:p>
+      <w:pPr>
+        <w:spacing w:after="0" w:line="276" w:lineRule="auto"/>
+        <w:ind w:firstLine="708"/>
+        <w:jc w:val="both"/>
+        <w:rPr>
+          <w:rFonts w:ascii="Montserrat" w:eastAsia="Arial" w:hAnsi="Montserrat" w:cs="Arial"/>
+          <w:sz w:val="22"/>
+          <w:lang w:val="es-ES"/>
+        </w:rPr>
+      </w:pPr>
+      <w:r>
+        <w:rPr>
+          <w:rFonts w:ascii="Montserrat" w:eastAsia="Arial" w:hAnsi="Montserrat" w:cs="Arial"/>
+          <w:sz w:val="22"/>
+          <w:lang w:val="es-ES"/>
+        </w:rPr>
+        <w:t xml:space="preserve">El tercero modelo es un </w:t>
+      </w:r>
+      <w:proofErr w:type="spellStart"/>
+      <w:r>
+        <w:rPr>
+          <w:rFonts w:ascii="Montserrat" w:eastAsia="Arial" w:hAnsi="Montserrat" w:cs="Arial"/>
+          <w:sz w:val="22"/>
+          <w:lang w:val="es-ES"/>
+        </w:rPr>
+        <w:t>Stacking</w:t>
+      </w:r>
+      <w:proofErr w:type="spellEnd"/>
+      <w:r>
+        <w:rPr>
+          <w:rFonts w:ascii="Montserrat" w:eastAsia="Arial" w:hAnsi="Montserrat" w:cs="Arial"/>
+          <w:sz w:val="22"/>
+          <w:lang w:val="es-ES"/>
+        </w:rPr>
+        <w:t xml:space="preserve"> con</w:t>
+      </w:r>
+      <w:r>
+        <w:rPr>
+          <w:rFonts w:ascii="Montserrat" w:eastAsia="Arial" w:hAnsi="Montserrat" w:cs="Arial"/>
+          <w:sz w:val="22"/>
+          <w:lang w:val="es-ES"/>
+        </w:rPr>
+        <w:t xml:space="preserve"> dos modelos de Bayes </w:t>
+      </w:r>
+      <w:proofErr w:type="spellStart"/>
+      <w:r>
+        <w:rPr>
+          <w:rFonts w:ascii="Montserrat" w:eastAsia="Arial" w:hAnsi="Montserrat" w:cs="Arial"/>
+          <w:sz w:val="22"/>
+          <w:lang w:val="es-ES"/>
+        </w:rPr>
+        <w:t>Naïve</w:t>
+      </w:r>
+      <w:proofErr w:type="spellEnd"/>
+      <w:r>
+        <w:rPr>
+          <w:rFonts w:ascii="Montserrat" w:eastAsia="Arial" w:hAnsi="Montserrat" w:cs="Arial"/>
+          <w:sz w:val="22"/>
+          <w:lang w:val="es-ES"/>
+        </w:rPr>
+        <w:t xml:space="preserve">, dos de </w:t>
+      </w:r>
+      <w:proofErr w:type="spellStart"/>
+      <w:r>
+        <w:rPr>
+          <w:rFonts w:ascii="Montserrat" w:eastAsia="Arial" w:hAnsi="Montserrat" w:cs="Arial"/>
+          <w:sz w:val="22"/>
+          <w:lang w:val="es-ES"/>
+        </w:rPr>
+        <w:t>Random</w:t>
+      </w:r>
+      <w:proofErr w:type="spellEnd"/>
+      <w:r>
+        <w:rPr>
+          <w:rFonts w:ascii="Montserrat" w:eastAsia="Arial" w:hAnsi="Montserrat" w:cs="Arial"/>
+          <w:sz w:val="22"/>
+          <w:lang w:val="es-ES"/>
+        </w:rPr>
+        <w:t xml:space="preserve"> Forest y dos de </w:t>
+      </w:r>
+      <w:proofErr w:type="spellStart"/>
+      <w:r>
+        <w:rPr>
+          <w:rFonts w:ascii="Montserrat" w:eastAsia="Arial" w:hAnsi="Montserrat" w:cs="Arial"/>
+          <w:sz w:val="22"/>
+          <w:lang w:val="es-ES"/>
+        </w:rPr>
+        <w:t>XGBoost</w:t>
+      </w:r>
+      <w:proofErr w:type="spellEnd"/>
+      <w:r>
+        <w:rPr>
+          <w:rFonts w:ascii="Montserrat" w:eastAsia="Arial" w:hAnsi="Montserrat" w:cs="Arial"/>
+          <w:sz w:val="22"/>
+          <w:lang w:val="es-ES"/>
+        </w:rPr>
+        <w:t xml:space="preserve">. Cada vez, elegimos el mejor modelo (sobre el F1-Score de </w:t>
+      </w:r>
+      <w:proofErr w:type="spellStart"/>
+      <w:r>
+        <w:rPr>
+          <w:rFonts w:ascii="Montserrat" w:eastAsia="Arial" w:hAnsi="Montserrat" w:cs="Arial"/>
+          <w:sz w:val="22"/>
+          <w:lang w:val="es-ES"/>
+        </w:rPr>
+        <w:t>Kaggle</w:t>
+      </w:r>
+      <w:proofErr w:type="spellEnd"/>
+      <w:r>
+        <w:rPr>
+          <w:rFonts w:ascii="Montserrat" w:eastAsia="Arial" w:hAnsi="Montserrat" w:cs="Arial"/>
+          <w:sz w:val="22"/>
+          <w:lang w:val="es-ES"/>
+        </w:rPr>
+        <w:t>) y el más reciente.</w:t>
+      </w:r>
+      <w:r>
+        <w:rPr>
+          <w:rFonts w:ascii="Montserrat" w:eastAsia="Arial" w:hAnsi="Montserrat" w:cs="Arial"/>
+          <w:sz w:val="22"/>
+          <w:lang w:val="es-ES"/>
+        </w:rPr>
+        <w:t xml:space="preserve"> Así, entrenemos cada modelo </w:t>
+      </w:r>
+      <w:proofErr w:type="spellStart"/>
+      <w:r>
+        <w:rPr>
+          <w:rFonts w:ascii="Montserrat" w:eastAsia="Arial" w:hAnsi="Montserrat" w:cs="Arial"/>
+          <w:sz w:val="22"/>
+          <w:lang w:val="es-ES"/>
+        </w:rPr>
+        <w:t>separamente</w:t>
+      </w:r>
+      <w:proofErr w:type="spellEnd"/>
+      <w:r>
+        <w:rPr>
+          <w:rFonts w:ascii="Montserrat" w:eastAsia="Arial" w:hAnsi="Montserrat" w:cs="Arial"/>
+          <w:sz w:val="22"/>
+          <w:lang w:val="es-ES"/>
+        </w:rPr>
+        <w:t xml:space="preserve"> antes de usar un modelo de </w:t>
+      </w:r>
+      <w:proofErr w:type="spellStart"/>
+      <w:r>
+        <w:rPr>
+          <w:rFonts w:ascii="Montserrat" w:eastAsia="Arial" w:hAnsi="Montserrat" w:cs="Arial"/>
+          <w:sz w:val="22"/>
+          <w:lang w:val="es-ES"/>
+        </w:rPr>
+        <w:t>LogisticRegression</w:t>
+      </w:r>
+      <w:proofErr w:type="spellEnd"/>
+      <w:r>
+        <w:rPr>
+          <w:rFonts w:ascii="Montserrat" w:eastAsia="Arial" w:hAnsi="Montserrat" w:cs="Arial"/>
+          <w:sz w:val="22"/>
+          <w:lang w:val="es-ES"/>
+        </w:rPr>
+        <w:t xml:space="preserve"> </w:t>
+      </w:r>
+      <w:proofErr w:type="spellStart"/>
+      <w:r>
+        <w:rPr>
+          <w:rFonts w:ascii="Montserrat" w:eastAsia="Arial" w:hAnsi="Montserrat" w:cs="Arial"/>
+          <w:sz w:val="22"/>
+          <w:lang w:val="es-ES"/>
+        </w:rPr>
+        <w:t>comó</w:t>
+      </w:r>
+      <w:proofErr w:type="spellEnd"/>
+      <w:r>
+        <w:rPr>
+          <w:rFonts w:ascii="Montserrat" w:eastAsia="Arial" w:hAnsi="Montserrat" w:cs="Arial"/>
+          <w:sz w:val="22"/>
+          <w:lang w:val="es-ES"/>
+        </w:rPr>
+        <w:t xml:space="preserve"> modelo de meta-aprendizaje.</w:t>
+      </w:r>
+    </w:p>
+    <w:p>
+      <w:pPr>
+        <w:spacing w:after="0" w:line="276" w:lineRule="auto"/>
+        <w:ind w:firstLine="708"/>
+        <w:jc w:val="both"/>
+        <w:rPr>
+          <w:rFonts w:ascii="Montserrat" w:eastAsia="Arial" w:hAnsi="Montserrat" w:cs="Arial"/>
+          <w:sz w:val="22"/>
+          <w:lang w:val="es-ES"/>
+        </w:rPr>
+      </w:pPr>
+    </w:p>
+    <w:p>
+      <w:pPr>
+        <w:spacing w:after="0" w:line="276" w:lineRule="auto"/>
+        <w:ind w:firstLine="708"/>
+        <w:jc w:val="both"/>
+        <w:rPr>
+          <w:rFonts w:ascii="Montserrat" w:eastAsia="Arial" w:hAnsi="Montserrat" w:cs="Arial"/>
+          <w:sz w:val="22"/>
+          <w:lang w:val="es-ES"/>
+        </w:rPr>
+      </w:pPr>
+      <w:r>
+        <w:rPr>
+          <w:rFonts w:ascii="Montserrat" w:eastAsia="Arial" w:hAnsi="Montserrat" w:cs="Arial"/>
+          <w:sz w:val="22"/>
+          <w:lang w:val="es-ES"/>
+        </w:rPr>
+        <w:t xml:space="preserve">El cuarto y último modelo </w:t>
+      </w:r>
+      <w:r>
+        <w:rPr>
+          <w:rFonts w:ascii="Montserrat" w:eastAsia="Arial" w:hAnsi="Montserrat" w:cs="Arial"/>
+          <w:sz w:val="22"/>
+          <w:lang w:val="es-ES"/>
+        </w:rPr>
+        <w:t xml:space="preserve">es un </w:t>
+      </w:r>
+      <w:proofErr w:type="spellStart"/>
+      <w:r>
+        <w:rPr>
+          <w:rFonts w:ascii="Montserrat" w:eastAsia="Arial" w:hAnsi="Montserrat" w:cs="Arial"/>
+          <w:sz w:val="22"/>
+          <w:lang w:val="es-ES"/>
+        </w:rPr>
+        <w:t>Stacking</w:t>
+      </w:r>
+      <w:proofErr w:type="spellEnd"/>
+      <w:r>
+        <w:rPr>
+          <w:rFonts w:ascii="Montserrat" w:eastAsia="Arial" w:hAnsi="Montserrat" w:cs="Arial"/>
+          <w:sz w:val="22"/>
+          <w:lang w:val="es-ES"/>
+        </w:rPr>
+        <w:t xml:space="preserve"> </w:t>
+      </w:r>
+      <w:r>
+        <w:rPr>
+          <w:rFonts w:ascii="Montserrat" w:eastAsia="Arial" w:hAnsi="Montserrat" w:cs="Arial"/>
+          <w:sz w:val="22"/>
+          <w:lang w:val="es-ES"/>
+        </w:rPr>
+        <w:t xml:space="preserve">con redes neuronales únicamente porque necesita la creación de un clasificador especial que llamemos </w:t>
+      </w:r>
+      <w:proofErr w:type="spellStart"/>
+      <w:r>
+        <w:rPr>
+          <w:rFonts w:ascii="Montserrat" w:eastAsia="Arial" w:hAnsi="Montserrat" w:cs="Arial"/>
+          <w:sz w:val="22"/>
+          <w:lang w:val="es-ES"/>
+        </w:rPr>
+        <w:t>Keras</w:t>
+      </w:r>
+      <w:r>
+        <w:rPr>
+          <w:rFonts w:ascii="Montserrat" w:eastAsia="Arial" w:hAnsi="Montserrat" w:cs="Arial"/>
+          <w:sz w:val="22"/>
+          <w:lang w:val="es-ES"/>
+        </w:rPr>
+        <w:t>Stacking</w:t>
+      </w:r>
+      <w:r>
+        <w:rPr>
+          <w:rFonts w:ascii="Montserrat" w:eastAsia="Arial" w:hAnsi="Montserrat" w:cs="Arial"/>
+          <w:sz w:val="22"/>
+          <w:lang w:val="es-ES"/>
+        </w:rPr>
+        <w:t>Classifier</w:t>
+      </w:r>
+      <w:proofErr w:type="spellEnd"/>
+      <w:r>
+        <w:rPr>
+          <w:rFonts w:ascii="Montserrat" w:eastAsia="Arial" w:hAnsi="Montserrat" w:cs="Arial"/>
+          <w:sz w:val="22"/>
+          <w:lang w:val="es-ES"/>
+        </w:rPr>
+        <w:t xml:space="preserve"> para cargar, entrenar y predecir desde nuestros modelos </w:t>
+      </w:r>
+      <w:r>
+        <w:rPr>
+          <w:rFonts w:ascii="Montserrat" w:eastAsia="Arial" w:hAnsi="Montserrat" w:cs="Arial"/>
+          <w:sz w:val="22"/>
+          <w:lang w:val="es-ES"/>
+        </w:rPr>
+        <w:t xml:space="preserve">y el modelo de meta-aprendizaje de </w:t>
+      </w:r>
+      <w:proofErr w:type="spellStart"/>
+      <w:r>
+        <w:rPr>
+          <w:rFonts w:ascii="Montserrat" w:eastAsia="Arial" w:hAnsi="Montserrat" w:cs="Arial"/>
+          <w:sz w:val="22"/>
+          <w:lang w:val="es-ES"/>
+        </w:rPr>
+        <w:t>LogisticRegression</w:t>
+      </w:r>
+      <w:proofErr w:type="spellEnd"/>
+      <w:r>
+        <w:rPr>
+          <w:rFonts w:ascii="Montserrat" w:eastAsia="Arial" w:hAnsi="Montserrat" w:cs="Arial"/>
+          <w:sz w:val="22"/>
+          <w:lang w:val="es-ES"/>
+        </w:rPr>
+        <w:t xml:space="preserve">. Ese ultimo modelo está optimizado por un </w:t>
+      </w:r>
+      <w:proofErr w:type="spellStart"/>
+      <w:r>
+        <w:rPr>
+          <w:rFonts w:ascii="Montserrat" w:eastAsia="Arial" w:hAnsi="Montserrat" w:cs="Arial"/>
+          <w:sz w:val="22"/>
+          <w:lang w:val="es-ES"/>
+        </w:rPr>
+        <w:t>Grid</w:t>
+      </w:r>
+      <w:proofErr w:type="spellEnd"/>
+      <w:r>
+        <w:rPr>
+          <w:rFonts w:ascii="Montserrat" w:eastAsia="Arial" w:hAnsi="Montserrat" w:cs="Arial"/>
+          <w:sz w:val="22"/>
+          <w:lang w:val="es-ES"/>
+        </w:rPr>
+        <w:t xml:space="preserve"> </w:t>
+      </w:r>
+      <w:proofErr w:type="spellStart"/>
+      <w:r>
+        <w:rPr>
+          <w:rFonts w:ascii="Montserrat" w:eastAsia="Arial" w:hAnsi="Montserrat" w:cs="Arial"/>
+          <w:sz w:val="22"/>
+          <w:lang w:val="es-ES"/>
+        </w:rPr>
+        <w:t>Search</w:t>
+      </w:r>
+      <w:proofErr w:type="spellEnd"/>
+      <w:r>
+        <w:rPr>
+          <w:rFonts w:ascii="Montserrat" w:eastAsia="Arial" w:hAnsi="Montserrat" w:cs="Arial"/>
+          <w:sz w:val="22"/>
+          <w:lang w:val="es-ES"/>
+        </w:rPr>
+        <w:t xml:space="preserve"> sobre los </w:t>
+      </w:r>
+      <w:proofErr w:type="spellStart"/>
+      <w:r>
+        <w:rPr>
+          <w:rFonts w:ascii="Montserrat" w:eastAsia="Arial" w:hAnsi="Montserrat" w:cs="Arial"/>
+          <w:sz w:val="22"/>
+          <w:lang w:val="es-ES"/>
+        </w:rPr>
+        <w:t>hiperparámetros</w:t>
+      </w:r>
+      <w:proofErr w:type="spellEnd"/>
+      <w:r>
+        <w:rPr>
+          <w:rFonts w:ascii="Montserrat" w:eastAsia="Arial" w:hAnsi="Montserrat" w:cs="Arial"/>
+          <w:sz w:val="22"/>
+          <w:lang w:val="es-ES"/>
+        </w:rPr>
+        <w:t xml:space="preserve"> C, </w:t>
+      </w:r>
+      <w:proofErr w:type="spellStart"/>
+      <w:r>
+        <w:rPr>
+          <w:rFonts w:ascii="Montserrat" w:eastAsia="Arial" w:hAnsi="Montserrat" w:cs="Arial"/>
+          <w:sz w:val="22"/>
+          <w:lang w:val="es-ES"/>
+        </w:rPr>
+        <w:t>solver</w:t>
+      </w:r>
+      <w:proofErr w:type="spellEnd"/>
+      <w:r>
+        <w:rPr>
+          <w:rFonts w:ascii="Montserrat" w:eastAsia="Arial" w:hAnsi="Montserrat" w:cs="Arial"/>
+          <w:sz w:val="22"/>
+          <w:lang w:val="es-ES"/>
+        </w:rPr>
+        <w:t xml:space="preserve"> y </w:t>
+      </w:r>
+      <w:proofErr w:type="spellStart"/>
+      <w:r>
+        <w:rPr>
+          <w:rFonts w:ascii="Montserrat" w:eastAsia="Arial" w:hAnsi="Montserrat" w:cs="Arial"/>
+          <w:sz w:val="22"/>
+          <w:lang w:val="es-ES"/>
+        </w:rPr>
+        <w:t>penalty</w:t>
+      </w:r>
+      <w:proofErr w:type="spellEnd"/>
+      <w:r>
+        <w:rPr>
+          <w:rFonts w:ascii="Montserrat" w:eastAsia="Arial" w:hAnsi="Montserrat" w:cs="Arial"/>
+          <w:sz w:val="22"/>
+          <w:lang w:val="es-ES"/>
+        </w:rPr>
+        <w:t xml:space="preserve">. </w:t>
+      </w:r>
+      <w:r>
+        <w:rPr>
+          <w:rFonts w:ascii="Montserrat" w:eastAsia="Arial" w:hAnsi="Montserrat" w:cs="Arial"/>
+          <w:sz w:val="22"/>
+          <w:lang w:val="es-ES"/>
+        </w:rPr>
+        <w:t>Separemos también los modelos que son con y sin lematización para observar si tienen diferentes resultados.</w:t>
+      </w:r>
+    </w:p>
+    <w:p>
+      <w:pPr>
+        <w:spacing w:after="0" w:line="276" w:lineRule="auto"/>
+        <w:ind w:firstLine="708"/>
+        <w:jc w:val="both"/>
+        <w:rPr>
+          <w:rFonts w:ascii="Montserrat" w:eastAsia="Arial" w:hAnsi="Montserrat" w:cs="Arial"/>
+          <w:sz w:val="22"/>
+          <w:lang w:val="es-ES"/>
+        </w:rPr>
+      </w:pPr>
+    </w:p>
+    <w:p>
+      <w:pPr>
+        <w:spacing w:after="0" w:line="276" w:lineRule="auto"/>
+        <w:ind w:firstLine="708"/>
+        <w:jc w:val="both"/>
+        <w:rPr>
+          <w:rFonts w:ascii="Montserrat" w:eastAsia="Arial" w:hAnsi="Montserrat" w:cs="Arial"/>
+          <w:sz w:val="22"/>
+          <w:lang w:val="es-ES"/>
+        </w:rPr>
+      </w:pPr>
+      <w:r>
+        <w:rPr>
+          <w:rFonts w:ascii="Montserrat" w:eastAsia="Arial" w:hAnsi="Montserrat" w:cs="Arial"/>
+          <w:sz w:val="22"/>
+          <w:lang w:val="es-ES"/>
+        </w:rPr>
+        <w:t>Generalmente, e</w:t>
+      </w:r>
+      <w:r>
+        <w:rPr>
+          <w:rFonts w:ascii="Montserrat" w:eastAsia="Arial" w:hAnsi="Montserrat" w:cs="Arial"/>
+          <w:sz w:val="22"/>
+          <w:lang w:val="es-ES"/>
+        </w:rPr>
+        <w:t xml:space="preserve">l mejor modelo estaba él de </w:t>
+      </w:r>
+      <w:proofErr w:type="spellStart"/>
+      <w:r>
+        <w:rPr>
+          <w:rFonts w:ascii="Montserrat" w:eastAsia="Arial" w:hAnsi="Montserrat" w:cs="Arial"/>
+          <w:sz w:val="22"/>
+          <w:lang w:val="es-ES"/>
+        </w:rPr>
+        <w:t>Voting</w:t>
+      </w:r>
+      <w:proofErr w:type="spellEnd"/>
+      <w:r>
+        <w:rPr>
+          <w:rFonts w:ascii="Montserrat" w:eastAsia="Arial" w:hAnsi="Montserrat" w:cs="Arial"/>
+          <w:sz w:val="22"/>
+          <w:lang w:val="es-ES"/>
+        </w:rPr>
+        <w:t xml:space="preserve"> con redes neuronales con lematización, que nos ha dado buenos resultados, pero que no fueron suficientes para superar el score de la red neuronal clásica. Ese modelo fue implementado en los últimos días, pues quizás necesita todavía mejoras para estar perfecto.</w:t>
       </w:r>
     </w:p>
     <w:p>
@@ -4441,6 +5424,7 @@
           <w:sz w:val="26"/>
           <w:lang w:val="es-ES"/>
         </w:rPr>
+        <w:lastRenderedPageBreak/>
         <w:t>Conclusiones generales</w:t>
       </w:r>
     </w:p>
@@ -4733,7 +5717,6 @@
           <w:sz w:val="22"/>
           <w:lang w:val="es-ES"/>
         </w:rPr>
-        <w:lastRenderedPageBreak/>
         <w:t>¿Cómo podría mejorar los resultados?</w:t>
       </w:r>
     </w:p>
@@ -4786,12 +5769,6 @@
         <w:gridCol w:w="3055"/>
       </w:tblGrid>
       <w:tr>
-        <w:tblPrEx>
-          <w:tblCellMar>
-            <w:top w:w="0" w:type="dxa"/>
-            <w:bottom w:w="0" w:type="dxa"/>
-          </w:tblCellMar>
-        </w:tblPrEx>
         <w:trPr>
           <w:trHeight w:val="1"/>
         </w:trPr>
@@ -4958,12 +5935,6 @@
         </w:tc>
       </w:tr>
       <w:tr>
-        <w:tblPrEx>
-          <w:tblCellMar>
-            <w:top w:w="0" w:type="dxa"/>
-            <w:bottom w:w="0" w:type="dxa"/>
-          </w:tblCellMar>
-        </w:tblPrEx>
         <w:trPr>
           <w:trHeight w:val="1"/>
         </w:trPr>
@@ -5050,12 +6021,6 @@
         </w:tc>
       </w:tr>
       <w:tr>
-        <w:tblPrEx>
-          <w:tblCellMar>
-            <w:top w:w="0" w:type="dxa"/>
-            <w:bottom w:w="0" w:type="dxa"/>
-          </w:tblCellMar>
-        </w:tblPrEx>
         <w:trPr>
           <w:trHeight w:val="1"/>
         </w:trPr>
@@ -5215,6 +6180,118 @@
     </w:lvl>
   </w:abstractNum>
   <w:abstractNum w:abstractNumId="1" w15:restartNumberingAfterBreak="0">
+    <w:nsid w:val="1FA9416F"/>
+    <w:multiLevelType w:val="hybridMultilevel"/>
+    <w:tmpl w:val="BCAE17FC"/>
+    <w:lvl w:ilvl="0" w:tplc="A3989410">
+      <w:numFmt w:val="bullet"/>
+      <w:lvlText w:val="-"/>
+      <w:lvlJc w:val="left"/>
+      <w:pPr>
+        <w:ind w:left="720" w:hanging="360"/>
+      </w:pPr>
+      <w:rPr>
+        <w:rFonts w:ascii="Montserrat" w:eastAsia="Montserrat" w:hAnsi="Montserrat" w:cs="Montserrat" w:hint="default"/>
+      </w:rPr>
+    </w:lvl>
+    <w:lvl w:ilvl="1" w:tplc="040C0003" w:tentative="1">
+      <w:start w:val="1"/>
+      <w:numFmt w:val="bullet"/>
+      <w:lvlText w:val="o"/>
+      <w:lvlJc w:val="left"/>
+      <w:pPr>
+        <w:ind w:left="1440" w:hanging="360"/>
+      </w:pPr>
+      <w:rPr>
+        <w:rFonts w:ascii="Courier New" w:hAnsi="Courier New" w:cs="Courier New" w:hint="default"/>
+      </w:rPr>
+    </w:lvl>
+    <w:lvl w:ilvl="2" w:tplc="040C0005" w:tentative="1">
+      <w:start w:val="1"/>
+      <w:numFmt w:val="bullet"/>
+      <w:lvlText w:val=""/>
+      <w:lvlJc w:val="left"/>
+      <w:pPr>
+        <w:ind w:left="2160" w:hanging="360"/>
+      </w:pPr>
+      <w:rPr>
+        <w:rFonts w:ascii="Wingdings" w:hAnsi="Wingdings" w:hint="default"/>
+      </w:rPr>
+    </w:lvl>
+    <w:lvl w:ilvl="3" w:tplc="040C0001" w:tentative="1">
+      <w:start w:val="1"/>
+      <w:numFmt w:val="bullet"/>
+      <w:lvlText w:val=""/>
+      <w:lvlJc w:val="left"/>
+      <w:pPr>
+        <w:ind w:left="2880" w:hanging="360"/>
+      </w:pPr>
+      <w:rPr>
+        <w:rFonts w:ascii="Symbol" w:hAnsi="Symbol" w:hint="default"/>
+      </w:rPr>
+    </w:lvl>
+    <w:lvl w:ilvl="4" w:tplc="040C0003" w:tentative="1">
+      <w:start w:val="1"/>
+      <w:numFmt w:val="bullet"/>
+      <w:lvlText w:val="o"/>
+      <w:lvlJc w:val="left"/>
+      <w:pPr>
+        <w:ind w:left="3600" w:hanging="360"/>
+      </w:pPr>
+      <w:rPr>
+        <w:rFonts w:ascii="Courier New" w:hAnsi="Courier New" w:cs="Courier New" w:hint="default"/>
+      </w:rPr>
+    </w:lvl>
+    <w:lvl w:ilvl="5" w:tplc="040C0005" w:tentative="1">
+      <w:start w:val="1"/>
+      <w:numFmt w:val="bullet"/>
+      <w:lvlText w:val=""/>
+      <w:lvlJc w:val="left"/>
+      <w:pPr>
+        <w:ind w:left="4320" w:hanging="360"/>
+      </w:pPr>
+      <w:rPr>
+        <w:rFonts w:ascii="Wingdings" w:hAnsi="Wingdings" w:hint="default"/>
+      </w:rPr>
+    </w:lvl>
+    <w:lvl w:ilvl="6" w:tplc="040C0001" w:tentative="1">
+      <w:start w:val="1"/>
+      <w:numFmt w:val="bullet"/>
+      <w:lvlText w:val=""/>
+      <w:lvlJc w:val="left"/>
+      <w:pPr>
+        <w:ind w:left="5040" w:hanging="360"/>
+      </w:pPr>
+      <w:rPr>
+        <w:rFonts w:ascii="Symbol" w:hAnsi="Symbol" w:hint="default"/>
+      </w:rPr>
+    </w:lvl>
+    <w:lvl w:ilvl="7" w:tplc="040C0003" w:tentative="1">
+      <w:start w:val="1"/>
+      <w:numFmt w:val="bullet"/>
+      <w:lvlText w:val="o"/>
+      <w:lvlJc w:val="left"/>
+      <w:pPr>
+        <w:ind w:left="5760" w:hanging="360"/>
+      </w:pPr>
+      <w:rPr>
+        <w:rFonts w:ascii="Courier New" w:hAnsi="Courier New" w:cs="Courier New" w:hint="default"/>
+      </w:rPr>
+    </w:lvl>
+    <w:lvl w:ilvl="8" w:tplc="040C0005" w:tentative="1">
+      <w:start w:val="1"/>
+      <w:numFmt w:val="bullet"/>
+      <w:lvlText w:val=""/>
+      <w:lvlJc w:val="left"/>
+      <w:pPr>
+        <w:ind w:left="6480" w:hanging="360"/>
+      </w:pPr>
+      <w:rPr>
+        <w:rFonts w:ascii="Wingdings" w:hAnsi="Wingdings" w:hint="default"/>
+      </w:rPr>
+    </w:lvl>
+  </w:abstractNum>
+  <w:abstractNum w:abstractNumId="2" w15:restartNumberingAfterBreak="0">
     <w:nsid w:val="3C1B20AA"/>
     <w:multiLevelType w:val="hybridMultilevel"/>
     <w:tmpl w:val="BC6E62B6"/>
@@ -5327,7 +6404,7 @@
       </w:rPr>
     </w:lvl>
   </w:abstractNum>
-  <w:abstractNum w:abstractNumId="2" w15:restartNumberingAfterBreak="0">
+  <w:abstractNum w:abstractNumId="3" w15:restartNumberingAfterBreak="0">
     <w:nsid w:val="43E43313"/>
     <w:multiLevelType w:val="multilevel"/>
     <w:tmpl w:val="52C0EF92"/>
@@ -5378,7 +6455,7 @@
       <w:lvlJc w:val="left"/>
     </w:lvl>
   </w:abstractNum>
-  <w:abstractNum w:abstractNumId="3" w15:restartNumberingAfterBreak="0">
+  <w:abstractNum w:abstractNumId="4" w15:restartNumberingAfterBreak="0">
     <w:nsid w:val="56C34C01"/>
     <w:multiLevelType w:val="multilevel"/>
     <w:tmpl w:val="EFFA08DA"/>
@@ -5429,7 +6506,7 @@
       <w:lvlJc w:val="left"/>
     </w:lvl>
   </w:abstractNum>
-  <w:abstractNum w:abstractNumId="4" w15:restartNumberingAfterBreak="0">
+  <w:abstractNum w:abstractNumId="5" w15:restartNumberingAfterBreak="0">
     <w:nsid w:val="7CD65E8F"/>
     <w:multiLevelType w:val="multilevel"/>
     <w:tmpl w:val="CF3A983C"/>
@@ -5481,18 +6558,21 @@
     </w:lvl>
   </w:abstractNum>
   <w:num w:numId="1" w16cid:durableId="117380493">
-    <w:abstractNumId w:val="2"/>
+    <w:abstractNumId w:val="3"/>
   </w:num>
   <w:num w:numId="2" w16cid:durableId="140082026">
-    <w:abstractNumId w:val="4"/>
+    <w:abstractNumId w:val="5"/>
   </w:num>
   <w:num w:numId="3" w16cid:durableId="1483623649">
-    <w:abstractNumId w:val="3"/>
+    <w:abstractNumId w:val="4"/>
   </w:num>
   <w:num w:numId="4" w16cid:durableId="678852957">
     <w:abstractNumId w:val="0"/>
   </w:num>
   <w:num w:numId="5" w16cid:durableId="796948087">
+    <w:abstractNumId w:val="2"/>
+  </w:num>
+  <w:num w:numId="6" w16cid:durableId="106127314">
     <w:abstractNumId w:val="1"/>
   </w:num>
 </w:numbering>

</xml_diff>